<commit_message>
Update I2C Core Design Guide.docx
</commit_message>
<xml_diff>
--- a/I2C_Core_Master/I2C_Core/EXTRA THINGS/I2C Core Design Guide.docx
+++ b/I2C_Core_Master/I2C_Core/EXTRA THINGS/I2C Core Design Guide.docx
@@ -32,6 +32,305 @@
     <w:p>
       <w:pPr>
         <w:pStyle w:val="Heading1"/>
+      </w:pPr>
+      <w:r>
+        <w:t>Ports</w:t>
+      </w:r>
+    </w:p>
+    <w:p>
+      <w:pPr>
+        <w:pStyle w:val="Heading2"/>
+      </w:pPr>
+      <w:r>
+        <w:t>Instruct</w:t>
+      </w:r>
+    </w:p>
+    <w:tbl>
+      <w:tblPr>
+        <w:tblStyle w:val="GridTable6Colorful"/>
+        <w:tblW w:w="0" w:type="auto"/>
+        <w:tblLook w:val="04A0" w:firstRow="1" w:lastRow="0" w:firstColumn="1" w:lastColumn="0" w:noHBand="0" w:noVBand="1"/>
+      </w:tblPr>
+      <w:tblGrid>
+        <w:gridCol w:w="805"/>
+        <w:gridCol w:w="8545"/>
+      </w:tblGrid>
+      <w:tr>
+        <w:trPr>
+          <w:cnfStyle w:val="100000000000" w:firstRow="1" w:lastRow="0" w:firstColumn="0" w:lastColumn="0" w:oddVBand="0" w:evenVBand="0" w:oddHBand="0" w:evenHBand="0" w:firstRowFirstColumn="0" w:firstRowLastColumn="0" w:lastRowFirstColumn="0" w:lastRowLastColumn="0"/>
+        </w:trPr>
+        <w:tc>
+          <w:tcPr>
+            <w:cnfStyle w:val="001000000000" w:firstRow="0" w:lastRow="0" w:firstColumn="1" w:lastColumn="0" w:oddVBand="0" w:evenVBand="0" w:oddHBand="0" w:evenHBand="0" w:firstRowFirstColumn="0" w:firstRowLastColumn="0" w:lastRowFirstColumn="0" w:lastRowLastColumn="0"/>
+            <w:tcW w:w="805" w:type="dxa"/>
+          </w:tcPr>
+          <w:p>
+            <w:pPr>
+              <w:jc w:val="center"/>
+            </w:pPr>
+            <w:r>
+              <w:t>Bit</w:t>
+            </w:r>
+          </w:p>
+        </w:tc>
+        <w:tc>
+          <w:tcPr>
+            <w:tcW w:w="8545" w:type="dxa"/>
+          </w:tcPr>
+          <w:p>
+            <w:pPr>
+              <w:jc w:val="center"/>
+              <w:cnfStyle w:val="100000000000" w:firstRow="1" w:lastRow="0" w:firstColumn="0" w:lastColumn="0" w:oddVBand="0" w:evenVBand="0" w:oddHBand="0" w:evenHBand="0" w:firstRowFirstColumn="0" w:firstRowLastColumn="0" w:lastRowFirstColumn="0" w:lastRowLastColumn="0"/>
+            </w:pPr>
+            <w:r>
+              <w:t>Function</w:t>
+            </w:r>
+          </w:p>
+        </w:tc>
+      </w:tr>
+      <w:tr>
+        <w:trPr>
+          <w:cnfStyle w:val="000000100000" w:firstRow="0" w:lastRow="0" w:firstColumn="0" w:lastColumn="0" w:oddVBand="0" w:evenVBand="0" w:oddHBand="1" w:evenHBand="0" w:firstRowFirstColumn="0" w:firstRowLastColumn="0" w:lastRowFirstColumn="0" w:lastRowLastColumn="0"/>
+        </w:trPr>
+        <w:tc>
+          <w:tcPr>
+            <w:cnfStyle w:val="001000000000" w:firstRow="0" w:lastRow="0" w:firstColumn="1" w:lastColumn="0" w:oddVBand="0" w:evenVBand="0" w:oddHBand="0" w:evenHBand="0" w:firstRowFirstColumn="0" w:firstRowLastColumn="0" w:lastRowFirstColumn="0" w:lastRowLastColumn="0"/>
+            <w:tcW w:w="805" w:type="dxa"/>
+          </w:tcPr>
+          <w:p>
+            <w:pPr>
+              <w:jc w:val="center"/>
+            </w:pPr>
+            <w:r>
+              <w:t>2 - 0</w:t>
+            </w:r>
+          </w:p>
+        </w:tc>
+        <w:tc>
+          <w:tcPr>
+            <w:tcW w:w="8545" w:type="dxa"/>
+          </w:tcPr>
+          <w:p>
+            <w:pPr>
+              <w:cnfStyle w:val="000000100000" w:firstRow="0" w:lastRow="0" w:firstColumn="0" w:lastColumn="0" w:oddVBand="0" w:evenVBand="0" w:oddHBand="1" w:evenHBand="0" w:firstRowFirstColumn="0" w:firstRowLastColumn="0" w:lastRowFirstColumn="0" w:lastRowLastColumn="0"/>
+            </w:pPr>
+            <w:r>
+              <w:t>000 : NOP, No change to SDA or SCL but Interrupt will fire after 1 I2C clock</w:t>
+            </w:r>
+          </w:p>
+          <w:p>
+            <w:pPr>
+              <w:cnfStyle w:val="000000100000" w:firstRow="0" w:lastRow="0" w:firstColumn="0" w:lastColumn="0" w:oddVBand="0" w:evenVBand="0" w:oddHBand="1" w:evenHBand="0" w:firstRowFirstColumn="0" w:firstRowLastColumn="0" w:lastRowFirstColumn="0" w:lastRowLastColumn="0"/>
+            </w:pPr>
+            <w:proofErr w:type="gramStart"/>
+            <w:r>
+              <w:t>001 :</w:t>
+            </w:r>
+            <w:proofErr w:type="gramEnd"/>
+            <w:r>
+              <w:t xml:space="preserve"> Start, if I2C bus is idle, Start event will be sent.</w:t>
+            </w:r>
+          </w:p>
+          <w:p>
+            <w:pPr>
+              <w:cnfStyle w:val="000000100000" w:firstRow="0" w:lastRow="0" w:firstColumn="0" w:lastColumn="0" w:oddVBand="0" w:evenVBand="0" w:oddHBand="1" w:evenHBand="0" w:firstRowFirstColumn="0" w:firstRowLastColumn="0" w:lastRowFirstColumn="0" w:lastRowLastColumn="0"/>
+            </w:pPr>
+            <w:proofErr w:type="gramStart"/>
+            <w:r>
+              <w:t>010 :</w:t>
+            </w:r>
+            <w:proofErr w:type="gramEnd"/>
+            <w:r>
+              <w:t xml:space="preserve"> Stop, if status shows this I2C is in control, Stop signal will be sent.</w:t>
+            </w:r>
+          </w:p>
+          <w:p>
+            <w:pPr>
+              <w:cnfStyle w:val="000000100000" w:firstRow="0" w:lastRow="0" w:firstColumn="0" w:lastColumn="0" w:oddVBand="0" w:evenVBand="0" w:oddHBand="1" w:evenHBand="0" w:firstRowFirstColumn="0" w:firstRowLastColumn="0" w:lastRowFirstColumn="0" w:lastRowLastColumn="0"/>
+            </w:pPr>
+            <w:proofErr w:type="gramStart"/>
+            <w:r>
+              <w:t>011 :</w:t>
+            </w:r>
+            <w:proofErr w:type="gramEnd"/>
+            <w:r>
+              <w:t xml:space="preserve"> Repeated Start, if status shows this I2C is in control, </w:t>
+            </w:r>
+            <w:proofErr w:type="spellStart"/>
+            <w:r>
+              <w:t>RStart</w:t>
+            </w:r>
+            <w:proofErr w:type="spellEnd"/>
+            <w:r>
+              <w:t xml:space="preserve"> signal will be sent.</w:t>
+            </w:r>
+          </w:p>
+          <w:p>
+            <w:pPr>
+              <w:cnfStyle w:val="000000100000" w:firstRow="0" w:lastRow="0" w:firstColumn="0" w:lastColumn="0" w:oddVBand="0" w:evenVBand="0" w:oddHBand="1" w:evenHBand="0" w:firstRowFirstColumn="0" w:firstRowLastColumn="0" w:lastRowFirstColumn="0" w:lastRowLastColumn="0"/>
+            </w:pPr>
+            <w:proofErr w:type="gramStart"/>
+            <w:r>
+              <w:t>100 :</w:t>
+            </w:r>
+            <w:proofErr w:type="gramEnd"/>
+            <w:r>
+              <w:t xml:space="preserve"> Data will be written to the I2C bus, SDA Enable is enabled.</w:t>
+            </w:r>
+          </w:p>
+          <w:p>
+            <w:pPr>
+              <w:cnfStyle w:val="000000100000" w:firstRow="0" w:lastRow="0" w:firstColumn="0" w:lastColumn="0" w:oddVBand="0" w:evenVBand="0" w:oddHBand="1" w:evenHBand="0" w:firstRowFirstColumn="0" w:firstRowLastColumn="0" w:lastRowFirstColumn="0" w:lastRowLastColumn="0"/>
+            </w:pPr>
+            <w:proofErr w:type="gramStart"/>
+            <w:r>
+              <w:t>101 :</w:t>
+            </w:r>
+            <w:proofErr w:type="gramEnd"/>
+            <w:r>
+              <w:t xml:space="preserve"> Data will be read from the I2C bus, SDA Enable is disabled.</w:t>
+            </w:r>
+          </w:p>
+        </w:tc>
+      </w:tr>
+    </w:tbl>
+    <w:p>
+      <w:pPr>
+        <w:pStyle w:val="Heading2"/>
+      </w:pPr>
+      <w:proofErr w:type="spellStart"/>
+      <w:r>
+        <w:t>Status_out</w:t>
+      </w:r>
+      <w:proofErr w:type="spellEnd"/>
+    </w:p>
+    <w:tbl>
+      <w:tblPr>
+        <w:tblStyle w:val="GridTable6Colorful"/>
+        <w:tblW w:w="0" w:type="auto"/>
+        <w:tblLook w:val="04A0" w:firstRow="1" w:lastRow="0" w:firstColumn="1" w:lastColumn="0" w:noHBand="0" w:noVBand="1"/>
+      </w:tblPr>
+      <w:tblGrid>
+        <w:gridCol w:w="805"/>
+        <w:gridCol w:w="8545"/>
+      </w:tblGrid>
+      <w:tr>
+        <w:trPr>
+          <w:cnfStyle w:val="100000000000" w:firstRow="1" w:lastRow="0" w:firstColumn="0" w:lastColumn="0" w:oddVBand="0" w:evenVBand="0" w:oddHBand="0" w:evenHBand="0" w:firstRowFirstColumn="0" w:firstRowLastColumn="0" w:lastRowFirstColumn="0" w:lastRowLastColumn="0"/>
+        </w:trPr>
+        <w:tc>
+          <w:tcPr>
+            <w:cnfStyle w:val="001000000000" w:firstRow="0" w:lastRow="0" w:firstColumn="1" w:lastColumn="0" w:oddVBand="0" w:evenVBand="0" w:oddHBand="0" w:evenHBand="0" w:firstRowFirstColumn="0" w:firstRowLastColumn="0" w:lastRowFirstColumn="0" w:lastRowLastColumn="0"/>
+            <w:tcW w:w="805" w:type="dxa"/>
+          </w:tcPr>
+          <w:p>
+            <w:pPr>
+              <w:jc w:val="center"/>
+            </w:pPr>
+            <w:r>
+              <w:t>Bit</w:t>
+            </w:r>
+          </w:p>
+        </w:tc>
+        <w:tc>
+          <w:tcPr>
+            <w:tcW w:w="8545" w:type="dxa"/>
+          </w:tcPr>
+          <w:p>
+            <w:pPr>
+              <w:jc w:val="center"/>
+              <w:cnfStyle w:val="100000000000" w:firstRow="1" w:lastRow="0" w:firstColumn="0" w:lastColumn="0" w:oddVBand="0" w:evenVBand="0" w:oddHBand="0" w:evenHBand="0" w:firstRowFirstColumn="0" w:firstRowLastColumn="0" w:lastRowFirstColumn="0" w:lastRowLastColumn="0"/>
+            </w:pPr>
+            <w:r>
+              <w:t>Function</w:t>
+            </w:r>
+          </w:p>
+        </w:tc>
+      </w:tr>
+      <w:tr>
+        <w:trPr>
+          <w:cnfStyle w:val="000000100000" w:firstRow="0" w:lastRow="0" w:firstColumn="0" w:lastColumn="0" w:oddVBand="0" w:evenVBand="0" w:oddHBand="1" w:evenHBand="0" w:firstRowFirstColumn="0" w:firstRowLastColumn="0" w:lastRowFirstColumn="0" w:lastRowLastColumn="0"/>
+        </w:trPr>
+        <w:tc>
+          <w:tcPr>
+            <w:cnfStyle w:val="001000000000" w:firstRow="0" w:lastRow="0" w:firstColumn="1" w:lastColumn="0" w:oddVBand="0" w:evenVBand="0" w:oddHBand="0" w:evenHBand="0" w:firstRowFirstColumn="0" w:firstRowLastColumn="0" w:lastRowFirstColumn="0" w:lastRowLastColumn="0"/>
+            <w:tcW w:w="805" w:type="dxa"/>
+          </w:tcPr>
+          <w:p>
+            <w:pPr>
+              <w:jc w:val="center"/>
+            </w:pPr>
+            <w:r>
+              <w:t>1</w:t>
+            </w:r>
+            <w:r>
+              <w:t xml:space="preserve"> -</w:t>
+            </w:r>
+            <w:r>
+              <w:t xml:space="preserve"> 0</w:t>
+            </w:r>
+          </w:p>
+        </w:tc>
+        <w:tc>
+          <w:tcPr>
+            <w:tcW w:w="8545" w:type="dxa"/>
+          </w:tcPr>
+          <w:p>
+            <w:pPr>
+              <w:cnfStyle w:val="000000100000" w:firstRow="0" w:lastRow="0" w:firstColumn="0" w:lastColumn="0" w:oddVBand="0" w:evenVBand="0" w:oddHBand="1" w:evenHBand="0" w:firstRowFirstColumn="0" w:firstRowLastColumn="0" w:lastRowFirstColumn="0" w:lastRowLastColumn="0"/>
+            </w:pPr>
+            <w:r>
+              <w:t>00 : Idle</w:t>
+            </w:r>
+          </w:p>
+          <w:p>
+            <w:pPr>
+              <w:cnfStyle w:val="000000100000" w:firstRow="0" w:lastRow="0" w:firstColumn="0" w:lastColumn="0" w:oddVBand="0" w:evenVBand="0" w:oddHBand="1" w:evenHBand="0" w:firstRowFirstColumn="0" w:firstRowLastColumn="0" w:lastRowFirstColumn="0" w:lastRowLastColumn="0"/>
+            </w:pPr>
+            <w:r>
+              <w:t xml:space="preserve">01 : Busy doing action according to </w:t>
+            </w:r>
+            <w:r>
+              <w:t>instruction bits</w:t>
+            </w:r>
+          </w:p>
+          <w:p>
+            <w:pPr>
+              <w:cnfStyle w:val="000000100000" w:firstRow="0" w:lastRow="0" w:firstColumn="0" w:lastColumn="0" w:oddVBand="0" w:evenVBand="0" w:oddHBand="1" w:evenHBand="0" w:firstRowFirstColumn="0" w:firstRowLastColumn="0" w:lastRowFirstColumn="0" w:lastRowLastColumn="0"/>
+            </w:pPr>
+            <w:r>
+              <w:t>10 : Interrupt active, waiting for next command, holding I2C bus</w:t>
+            </w:r>
+          </w:p>
+          <w:p>
+            <w:pPr>
+              <w:cnfStyle w:val="000000100000" w:firstRow="0" w:lastRow="0" w:firstColumn="0" w:lastColumn="0" w:oddVBand="0" w:evenVBand="0" w:oddHBand="1" w:evenHBand="0" w:firstRowFirstColumn="0" w:firstRowLastColumn="0" w:lastRowFirstColumn="0" w:lastRowLastColumn="0"/>
+            </w:pPr>
+            <w:r>
+              <w:t>11 : Interrupt active with ACK failed, waiting for next command, holding I2C bus</w:t>
+            </w:r>
+          </w:p>
+        </w:tc>
+      </w:tr>
+    </w:tbl>
+    <w:p/>
+    <w:p>
+      <w:pPr>
+        <w:pStyle w:val="Heading1"/>
+      </w:pPr>
+      <w:r>
+        <w:t xml:space="preserve">I2C Core </w:t>
+      </w:r>
+      <w:r>
+        <w:t>–</w:t>
+      </w:r>
+      <w:r>
+        <w:t xml:space="preserve"> Base</w:t>
+      </w:r>
+    </w:p>
+    <w:p>
+      <w:pPr>
+        <w:pStyle w:val="Heading2"/>
       </w:pPr>
       <w:r>
         <w:t>Ports</w:t>
@@ -165,8 +464,13 @@
               <w:cnfStyle w:val="000000100000" w:firstRow="0" w:lastRow="0" w:firstColumn="0" w:lastColumn="0" w:oddVBand="0" w:evenVBand="0" w:oddHBand="1" w:evenHBand="0" w:firstRowFirstColumn="0" w:firstRowLastColumn="0" w:lastRowFirstColumn="0" w:lastRowLastColumn="0"/>
             </w:pPr>
             <w:r>
-              <w:t>Peripheral clock, full Freq</w:t>
-            </w:r>
+              <w:t xml:space="preserve">Peripheral clock, full </w:t>
+            </w:r>
+            <w:proofErr w:type="spellStart"/>
+            <w:r>
+              <w:t>Freq</w:t>
+            </w:r>
+            <w:proofErr w:type="spellEnd"/>
           </w:p>
         </w:tc>
       </w:tr>
@@ -180,9 +484,11 @@
             <w:pPr>
               <w:jc w:val="center"/>
             </w:pPr>
+            <w:proofErr w:type="spellStart"/>
             <w:r>
               <w:t>RSTn</w:t>
             </w:r>
+            <w:proofErr w:type="spellEnd"/>
           </w:p>
         </w:tc>
         <w:tc>
@@ -222,10 +528,7 @@
               <w:cnfStyle w:val="000000000000" w:firstRow="0" w:lastRow="0" w:firstColumn="0" w:lastColumn="0" w:oddVBand="0" w:evenVBand="0" w:oddHBand="0" w:evenHBand="0" w:firstRowFirstColumn="0" w:firstRowLastColumn="0" w:lastRowFirstColumn="0" w:lastRowLastColumn="0"/>
             </w:pPr>
             <w:r>
-              <w:t>Reset = 0</w:t>
-            </w:r>
-            <w:r>
-              <w:t>, asynchronous</w:t>
+              <w:t>Reset = 0, asynchronous</w:t>
             </w:r>
           </w:p>
         </w:tc>
@@ -342,10 +645,7 @@
               <w:cnfStyle w:val="000000000000" w:firstRow="0" w:lastRow="0" w:firstColumn="0" w:lastColumn="0" w:oddVBand="0" w:evenVBand="0" w:oddHBand="0" w:evenHBand="0" w:firstRowFirstColumn="0" w:firstRowLastColumn="0" w:lastRowFirstColumn="0" w:lastRowLastColumn="0"/>
             </w:pPr>
             <w:r>
-              <w:t>Instruction signals to determine I2C operation</w:t>
-            </w:r>
-            <w:r>
-              <w:t xml:space="preserve"> (START, STOP, etc.)</w:t>
+              <w:t>Instruction signals to determine I2C operation (START, STOP, etc.)</w:t>
             </w:r>
           </w:p>
         </w:tc>
@@ -363,9 +663,11 @@
             <w:pPr>
               <w:jc w:val="center"/>
             </w:pPr>
+            <w:proofErr w:type="spellStart"/>
             <w:r>
               <w:t>Clk_div_in</w:t>
             </w:r>
+            <w:proofErr w:type="spellEnd"/>
           </w:p>
         </w:tc>
         <w:tc>
@@ -405,7 +707,15 @@
               <w:cnfStyle w:val="000000100000" w:firstRow="0" w:lastRow="0" w:firstColumn="0" w:lastColumn="0" w:oddVBand="0" w:evenVBand="0" w:oddHBand="1" w:evenHBand="0" w:firstRowFirstColumn="0" w:firstRowLastColumn="0" w:lastRowFirstColumn="0" w:lastRowLastColumn="0"/>
             </w:pPr>
             <w:r>
-              <w:t>PCLK prescaler to generate I2C SCL clock</w:t>
+              <w:t xml:space="preserve">PCLK </w:t>
+            </w:r>
+            <w:proofErr w:type="spellStart"/>
+            <w:r>
+              <w:t>prescaler</w:t>
+            </w:r>
+            <w:proofErr w:type="spellEnd"/>
+            <w:r>
+              <w:t xml:space="preserve"> to generate I2C SCL clock</w:t>
             </w:r>
           </w:p>
         </w:tc>
@@ -462,10 +772,7 @@
               <w:cnfStyle w:val="000000000000" w:firstRow="0" w:lastRow="0" w:firstColumn="0" w:lastColumn="0" w:oddVBand="0" w:evenVBand="0" w:oddHBand="0" w:evenHBand="0" w:firstRowFirstColumn="0" w:firstRowLastColumn="0" w:lastRowFirstColumn="0" w:lastRowLastColumn="0"/>
             </w:pPr>
             <w:r>
-              <w:t xml:space="preserve">Indicates whether the I2C bus is </w:t>
-            </w:r>
-            <w:r>
-              <w:t>busy from any master.</w:t>
+              <w:t>Indicates whether the I2C bus is busy from any master.</w:t>
             </w:r>
           </w:p>
         </w:tc>
@@ -525,13 +832,7 @@
               <w:cnfStyle w:val="000000100000" w:firstRow="0" w:lastRow="0" w:firstColumn="0" w:lastColumn="0" w:oddVBand="0" w:evenVBand="0" w:oddHBand="1" w:evenHBand="0" w:firstRowFirstColumn="0" w:firstRowLastColumn="0" w:lastRowFirstColumn="0" w:lastRowLastColumn="0"/>
             </w:pPr>
             <w:r>
-              <w:t>Indicates when the</w:t>
-            </w:r>
-            <w:r>
-              <w:t xml:space="preserve"> I2C Core is waiting for a comma</w:t>
-            </w:r>
-            <w:r>
-              <w:t>nd</w:t>
+              <w:t>Indicates when the I2C Core is waiting for a command</w:t>
             </w:r>
           </w:p>
         </w:tc>
@@ -546,9 +847,11 @@
             <w:pPr>
               <w:jc w:val="center"/>
             </w:pPr>
+            <w:proofErr w:type="spellStart"/>
             <w:r>
               <w:t>status_out</w:t>
             </w:r>
+            <w:proofErr w:type="spellEnd"/>
           </w:p>
         </w:tc>
         <w:tc>
@@ -606,9 +909,11 @@
             <w:pPr>
               <w:jc w:val="center"/>
             </w:pPr>
+            <w:proofErr w:type="spellStart"/>
             <w:r>
               <w:t>data_in</w:t>
             </w:r>
+            <w:proofErr w:type="spellEnd"/>
           </w:p>
         </w:tc>
         <w:tc>
@@ -648,10 +953,15 @@
               <w:cnfStyle w:val="000000100000" w:firstRow="0" w:lastRow="0" w:firstColumn="0" w:lastColumn="0" w:oddVBand="0" w:evenVBand="0" w:oddHBand="1" w:evenHBand="0" w:firstRowFirstColumn="0" w:firstRowLastColumn="0" w:lastRowFirstColumn="0" w:lastRowLastColumn="0"/>
             </w:pPr>
             <w:r>
-              <w:t>Data input to be transmitted, must be stable for the duration of the write operation</w:t>
-            </w:r>
-            <w:r>
-              <w:t xml:space="preserve"> indicated by status_out = “01”</w:t>
+              <w:t xml:space="preserve">Data input to be transmitted, must be stable for the duration of the write operation indicated by </w:t>
+            </w:r>
+            <w:proofErr w:type="spellStart"/>
+            <w:r>
+              <w:t>status_out</w:t>
+            </w:r>
+            <w:proofErr w:type="spellEnd"/>
+            <w:r>
+              <w:t xml:space="preserve"> = “01”</w:t>
             </w:r>
           </w:p>
         </w:tc>
@@ -666,9 +976,11 @@
             <w:pPr>
               <w:jc w:val="center"/>
             </w:pPr>
+            <w:proofErr w:type="spellStart"/>
             <w:r>
               <w:t>data_out</w:t>
             </w:r>
+            <w:proofErr w:type="spellEnd"/>
           </w:p>
         </w:tc>
         <w:tc>
@@ -708,10 +1020,15 @@
               <w:cnfStyle w:val="000000000000" w:firstRow="0" w:lastRow="0" w:firstColumn="0" w:lastColumn="0" w:oddVBand="0" w:evenVBand="0" w:oddHBand="0" w:evenHBand="0" w:firstRowFirstColumn="0" w:firstRowLastColumn="0" w:lastRowFirstColumn="0" w:lastRowLastColumn="0"/>
             </w:pPr>
             <w:r>
-              <w:t>Data output, when Receive byte is complete. Can be read a</w:t>
-            </w:r>
-            <w:r>
-              <w:t>t any time but may be gibberish if status_out = “01”</w:t>
+              <w:t xml:space="preserve">Data output, when Receive byte is complete. Can be read at any time but may be gibberish if </w:t>
+            </w:r>
+            <w:proofErr w:type="spellStart"/>
+            <w:r>
+              <w:t>status_out</w:t>
+            </w:r>
+            <w:proofErr w:type="spellEnd"/>
+            <w:r>
+              <w:t xml:space="preserve"> = “01”</w:t>
             </w:r>
           </w:p>
         </w:tc>
@@ -771,8 +1088,13 @@
               <w:cnfStyle w:val="000000100000" w:firstRow="0" w:lastRow="0" w:firstColumn="0" w:lastColumn="0" w:oddVBand="0" w:evenVBand="0" w:oddHBand="1" w:evenHBand="0" w:firstRowFirstColumn="0" w:firstRowLastColumn="0" w:lastRowFirstColumn="0" w:lastRowLastColumn="0"/>
             </w:pPr>
             <w:r>
-              <w:t>SDA line input, Y from BiBuf</w:t>
-            </w:r>
+              <w:t xml:space="preserve">SDA line input, Y from </w:t>
+            </w:r>
+            <w:proofErr w:type="spellStart"/>
+            <w:r>
+              <w:t>BiBuf</w:t>
+            </w:r>
+            <w:proofErr w:type="spellEnd"/>
           </w:p>
         </w:tc>
       </w:tr>
@@ -828,8 +1150,13 @@
               <w:cnfStyle w:val="000000000000" w:firstRow="0" w:lastRow="0" w:firstColumn="0" w:lastColumn="0" w:oddVBand="0" w:evenVBand="0" w:oddHBand="0" w:evenHBand="0" w:firstRowFirstColumn="0" w:firstRowLastColumn="0" w:lastRowFirstColumn="0" w:lastRowLastColumn="0"/>
             </w:pPr>
             <w:r>
-              <w:t>SDA line output, D to BiBuf</w:t>
-            </w:r>
+              <w:t xml:space="preserve">SDA line output, D to </w:t>
+            </w:r>
+            <w:proofErr w:type="spellStart"/>
+            <w:r>
+              <w:t>BiBuf</w:t>
+            </w:r>
+            <w:proofErr w:type="spellEnd"/>
           </w:p>
         </w:tc>
       </w:tr>
@@ -888,8 +1215,13 @@
               <w:cnfStyle w:val="000000100000" w:firstRow="0" w:lastRow="0" w:firstColumn="0" w:lastColumn="0" w:oddVBand="0" w:evenVBand="0" w:oddHBand="1" w:evenHBand="0" w:firstRowFirstColumn="0" w:firstRowLastColumn="0" w:lastRowFirstColumn="0" w:lastRowLastColumn="0"/>
             </w:pPr>
             <w:r>
-              <w:t>SDA output enable, E to BiBuf</w:t>
-            </w:r>
+              <w:t xml:space="preserve">SDA output enable, E to </w:t>
+            </w:r>
+            <w:proofErr w:type="spellStart"/>
+            <w:r>
+              <w:t>BiBuf</w:t>
+            </w:r>
+            <w:proofErr w:type="spellEnd"/>
           </w:p>
         </w:tc>
       </w:tr>
@@ -945,8 +1277,13 @@
               <w:cnfStyle w:val="000000000000" w:firstRow="0" w:lastRow="0" w:firstColumn="0" w:lastColumn="0" w:oddVBand="0" w:evenVBand="0" w:oddHBand="0" w:evenHBand="0" w:firstRowFirstColumn="0" w:firstRowLastColumn="0" w:lastRowFirstColumn="0" w:lastRowLastColumn="0"/>
             </w:pPr>
             <w:r>
-              <w:t>SCL line input, Y from BiBuf</w:t>
-            </w:r>
+              <w:t xml:space="preserve">SCL line input, Y from </w:t>
+            </w:r>
+            <w:proofErr w:type="spellStart"/>
+            <w:r>
+              <w:t>BiBuf</w:t>
+            </w:r>
+            <w:proofErr w:type="spellEnd"/>
           </w:p>
         </w:tc>
       </w:tr>
@@ -964,6 +1301,7 @@
               <w:jc w:val="center"/>
             </w:pPr>
             <w:r>
+              <w:lastRenderedPageBreak/>
               <w:t>SCLO</w:t>
             </w:r>
           </w:p>
@@ -1005,8 +1343,13 @@
               <w:cnfStyle w:val="000000100000" w:firstRow="0" w:lastRow="0" w:firstColumn="0" w:lastColumn="0" w:oddVBand="0" w:evenVBand="0" w:oddHBand="1" w:evenHBand="0" w:firstRowFirstColumn="0" w:firstRowLastColumn="0" w:lastRowFirstColumn="0" w:lastRowLastColumn="0"/>
             </w:pPr>
             <w:r>
-              <w:t>SCL line output, D to BiBuf</w:t>
-            </w:r>
+              <w:t xml:space="preserve">SCL line output, D to </w:t>
+            </w:r>
+            <w:proofErr w:type="spellStart"/>
+            <w:r>
+              <w:t>BiBuf</w:t>
+            </w:r>
+            <w:proofErr w:type="spellEnd"/>
           </w:p>
         </w:tc>
       </w:tr>
@@ -1062,263 +1405,18 @@
               <w:cnfStyle w:val="000000000000" w:firstRow="0" w:lastRow="0" w:firstColumn="0" w:lastColumn="0" w:oddVBand="0" w:evenVBand="0" w:oddHBand="0" w:evenHBand="0" w:firstRowFirstColumn="0" w:firstRowLastColumn="0" w:lastRowFirstColumn="0" w:lastRowLastColumn="0"/>
             </w:pPr>
             <w:r>
-              <w:t>SCL output enable, E to BiBuf</w:t>
-            </w:r>
-          </w:p>
-        </w:tc>
-      </w:tr>
-    </w:tbl>
-    <w:p>
-      <w:pPr>
-        <w:pStyle w:val="Heading2"/>
-      </w:pPr>
-      <w:r>
-        <w:t>Instruct</w:t>
-      </w:r>
-    </w:p>
-    <w:tbl>
-      <w:tblPr>
-        <w:tblStyle w:val="GridTable6Colorful"/>
-        <w:tblW w:w="0" w:type="auto"/>
-        <w:tblLook w:val="04A0" w:firstRow="1" w:lastRow="0" w:firstColumn="1" w:lastColumn="0" w:noHBand="0" w:noVBand="1"/>
-      </w:tblPr>
-      <w:tblGrid>
-        <w:gridCol w:w="805"/>
-        <w:gridCol w:w="8545"/>
-      </w:tblGrid>
-      <w:tr>
-        <w:trPr>
-          <w:cnfStyle w:val="100000000000" w:firstRow="1" w:lastRow="0" w:firstColumn="0" w:lastColumn="0" w:oddVBand="0" w:evenVBand="0" w:oddHBand="0" w:evenHBand="0" w:firstRowFirstColumn="0" w:firstRowLastColumn="0" w:lastRowFirstColumn="0" w:lastRowLastColumn="0"/>
-        </w:trPr>
-        <w:tc>
-          <w:tcPr>
-            <w:cnfStyle w:val="001000000000" w:firstRow="0" w:lastRow="0" w:firstColumn="1" w:lastColumn="0" w:oddVBand="0" w:evenVBand="0" w:oddHBand="0" w:evenHBand="0" w:firstRowFirstColumn="0" w:firstRowLastColumn="0" w:lastRowFirstColumn="0" w:lastRowLastColumn="0"/>
-            <w:tcW w:w="805" w:type="dxa"/>
-          </w:tcPr>
-          <w:p>
-            <w:pPr>
-              <w:jc w:val="center"/>
-            </w:pPr>
-            <w:r>
-              <w:t>Bit</w:t>
-            </w:r>
-          </w:p>
-        </w:tc>
-        <w:tc>
-          <w:tcPr>
-            <w:tcW w:w="8545" w:type="dxa"/>
-          </w:tcPr>
-          <w:p>
-            <w:pPr>
-              <w:jc w:val="center"/>
-              <w:cnfStyle w:val="100000000000" w:firstRow="1" w:lastRow="0" w:firstColumn="0" w:lastColumn="0" w:oddVBand="0" w:evenVBand="0" w:oddHBand="0" w:evenHBand="0" w:firstRowFirstColumn="0" w:firstRowLastColumn="0" w:lastRowFirstColumn="0" w:lastRowLastColumn="0"/>
-            </w:pPr>
-            <w:r>
-              <w:t>Function</w:t>
-            </w:r>
-          </w:p>
-        </w:tc>
-      </w:tr>
-      <w:tr>
-        <w:trPr>
-          <w:cnfStyle w:val="000000100000" w:firstRow="0" w:lastRow="0" w:firstColumn="0" w:lastColumn="0" w:oddVBand="0" w:evenVBand="0" w:oddHBand="1" w:evenHBand="0" w:firstRowFirstColumn="0" w:firstRowLastColumn="0" w:lastRowFirstColumn="0" w:lastRowLastColumn="0"/>
-        </w:trPr>
-        <w:tc>
-          <w:tcPr>
-            <w:cnfStyle w:val="001000000000" w:firstRow="0" w:lastRow="0" w:firstColumn="1" w:lastColumn="0" w:oddVBand="0" w:evenVBand="0" w:oddHBand="0" w:evenHBand="0" w:firstRowFirstColumn="0" w:firstRowLastColumn="0" w:lastRowFirstColumn="0" w:lastRowLastColumn="0"/>
-            <w:tcW w:w="805" w:type="dxa"/>
-          </w:tcPr>
-          <w:p>
-            <w:pPr>
-              <w:jc w:val="center"/>
-            </w:pPr>
-            <w:r>
-              <w:t>2 - 0</w:t>
-            </w:r>
-          </w:p>
-        </w:tc>
-        <w:tc>
-          <w:tcPr>
-            <w:tcW w:w="8545" w:type="dxa"/>
-          </w:tcPr>
-          <w:p>
-            <w:pPr>
-              <w:cnfStyle w:val="000000100000" w:firstRow="0" w:lastRow="0" w:firstColumn="0" w:lastColumn="0" w:oddVBand="0" w:evenVBand="0" w:oddHBand="1" w:evenHBand="0" w:firstRowFirstColumn="0" w:firstRowLastColumn="0" w:lastRowFirstColumn="0" w:lastRowLastColumn="0"/>
-            </w:pPr>
-            <w:r>
-              <w:t>000 : NOP, No change to SDA or SCL but Interrupt will fire after 1 I2C clock</w:t>
-            </w:r>
-          </w:p>
-          <w:p>
-            <w:pPr>
-              <w:cnfStyle w:val="000000100000" w:firstRow="0" w:lastRow="0" w:firstColumn="0" w:lastColumn="0" w:oddVBand="0" w:evenVBand="0" w:oddHBand="1" w:evenHBand="0" w:firstRowFirstColumn="0" w:firstRowLastColumn="0" w:lastRowFirstColumn="0" w:lastRowLastColumn="0"/>
-            </w:pPr>
-            <w:r>
-              <w:t>001 : Start, if I2C bus is idle, Start event will be sent.</w:t>
-            </w:r>
-          </w:p>
-          <w:p>
-            <w:pPr>
-              <w:cnfStyle w:val="000000100000" w:firstRow="0" w:lastRow="0" w:firstColumn="0" w:lastColumn="0" w:oddVBand="0" w:evenVBand="0" w:oddHBand="1" w:evenHBand="0" w:firstRowFirstColumn="0" w:firstRowLastColumn="0" w:lastRowFirstColumn="0" w:lastRowLastColumn="0"/>
-            </w:pPr>
-            <w:r>
-              <w:t>010 : Stop, if status shows this I2C is in control, Stop signal will be sent.</w:t>
-            </w:r>
-          </w:p>
-          <w:p>
-            <w:pPr>
-              <w:cnfStyle w:val="000000100000" w:firstRow="0" w:lastRow="0" w:firstColumn="0" w:lastColumn="0" w:oddVBand="0" w:evenVBand="0" w:oddHBand="1" w:evenHBand="0" w:firstRowFirstColumn="0" w:firstRowLastColumn="0" w:lastRowFirstColumn="0" w:lastRowLastColumn="0"/>
-            </w:pPr>
-            <w:r>
-              <w:t>011 : Repeated Start, if status shows this I2C is in control, RStart signal will be sent.</w:t>
-            </w:r>
-          </w:p>
-          <w:p>
-            <w:pPr>
-              <w:cnfStyle w:val="000000100000" w:firstRow="0" w:lastRow="0" w:firstColumn="0" w:lastColumn="0" w:oddVBand="0" w:evenVBand="0" w:oddHBand="1" w:evenHBand="0" w:firstRowFirstColumn="0" w:firstRowLastColumn="0" w:lastRowFirstColumn="0" w:lastRowLastColumn="0"/>
-            </w:pPr>
-            <w:r>
-              <w:t>100 : Data will be written to the I2C bus, SDA Enable is enabled.</w:t>
-            </w:r>
-          </w:p>
-          <w:p>
-            <w:pPr>
-              <w:cnfStyle w:val="000000100000" w:firstRow="0" w:lastRow="0" w:firstColumn="0" w:lastColumn="0" w:oddVBand="0" w:evenVBand="0" w:oddHBand="1" w:evenHBand="0" w:firstRowFirstColumn="0" w:firstRowLastColumn="0" w:lastRowFirstColumn="0" w:lastRowLastColumn="0"/>
-            </w:pPr>
-            <w:r>
-              <w:t>101 : Data will be read from the I2C bus, SDA Enable is disabled.</w:t>
-            </w:r>
-          </w:p>
-        </w:tc>
-      </w:tr>
-    </w:tbl>
-    <w:p>
-      <w:pPr>
-        <w:pStyle w:val="Heading2"/>
-      </w:pPr>
-      <w:r>
-        <w:t>Status_out</w:t>
-      </w:r>
-    </w:p>
-    <w:tbl>
-      <w:tblPr>
-        <w:tblStyle w:val="GridTable6Colorful"/>
-        <w:tblW w:w="0" w:type="auto"/>
-        <w:tblLook w:val="04A0" w:firstRow="1" w:lastRow="0" w:firstColumn="1" w:lastColumn="0" w:noHBand="0" w:noVBand="1"/>
-      </w:tblPr>
-      <w:tblGrid>
-        <w:gridCol w:w="805"/>
-        <w:gridCol w:w="8545"/>
-      </w:tblGrid>
-      <w:tr>
-        <w:trPr>
-          <w:cnfStyle w:val="100000000000" w:firstRow="1" w:lastRow="0" w:firstColumn="0" w:lastColumn="0" w:oddVBand="0" w:evenVBand="0" w:oddHBand="0" w:evenHBand="0" w:firstRowFirstColumn="0" w:firstRowLastColumn="0" w:lastRowFirstColumn="0" w:lastRowLastColumn="0"/>
-        </w:trPr>
-        <w:tc>
-          <w:tcPr>
-            <w:cnfStyle w:val="001000000000" w:firstRow="0" w:lastRow="0" w:firstColumn="1" w:lastColumn="0" w:oddVBand="0" w:evenVBand="0" w:oddHBand="0" w:evenHBand="0" w:firstRowFirstColumn="0" w:firstRowLastColumn="0" w:lastRowFirstColumn="0" w:lastRowLastColumn="0"/>
-            <w:tcW w:w="805" w:type="dxa"/>
-          </w:tcPr>
-          <w:p>
-            <w:pPr>
-              <w:jc w:val="center"/>
-            </w:pPr>
-            <w:r>
-              <w:t>Bit</w:t>
-            </w:r>
-          </w:p>
-        </w:tc>
-        <w:tc>
-          <w:tcPr>
-            <w:tcW w:w="8545" w:type="dxa"/>
-          </w:tcPr>
-          <w:p>
-            <w:pPr>
-              <w:jc w:val="center"/>
-              <w:cnfStyle w:val="100000000000" w:firstRow="1" w:lastRow="0" w:firstColumn="0" w:lastColumn="0" w:oddVBand="0" w:evenVBand="0" w:oddHBand="0" w:evenHBand="0" w:firstRowFirstColumn="0" w:firstRowLastColumn="0" w:lastRowFirstColumn="0" w:lastRowLastColumn="0"/>
-            </w:pPr>
-            <w:r>
-              <w:t>Function</w:t>
-            </w:r>
-          </w:p>
-        </w:tc>
-      </w:tr>
-      <w:tr>
-        <w:trPr>
-          <w:cnfStyle w:val="000000100000" w:firstRow="0" w:lastRow="0" w:firstColumn="0" w:lastColumn="0" w:oddVBand="0" w:evenVBand="0" w:oddHBand="1" w:evenHBand="0" w:firstRowFirstColumn="0" w:firstRowLastColumn="0" w:lastRowFirstColumn="0" w:lastRowLastColumn="0"/>
-        </w:trPr>
-        <w:tc>
-          <w:tcPr>
-            <w:cnfStyle w:val="001000000000" w:firstRow="0" w:lastRow="0" w:firstColumn="1" w:lastColumn="0" w:oddVBand="0" w:evenVBand="0" w:oddHBand="0" w:evenHBand="0" w:firstRowFirstColumn="0" w:firstRowLastColumn="0" w:lastRowFirstColumn="0" w:lastRowLastColumn="0"/>
-            <w:tcW w:w="805" w:type="dxa"/>
-          </w:tcPr>
-          <w:p>
-            <w:pPr>
-              <w:jc w:val="center"/>
-            </w:pPr>
-            <w:r>
-              <w:t>1</w:t>
-            </w:r>
-            <w:r>
-              <w:t xml:space="preserve"> -</w:t>
-            </w:r>
-            <w:r>
-              <w:t xml:space="preserve"> 0</w:t>
-            </w:r>
-          </w:p>
-        </w:tc>
-        <w:tc>
-          <w:tcPr>
-            <w:tcW w:w="8545" w:type="dxa"/>
-          </w:tcPr>
-          <w:p>
-            <w:pPr>
-              <w:cnfStyle w:val="000000100000" w:firstRow="0" w:lastRow="0" w:firstColumn="0" w:lastColumn="0" w:oddVBand="0" w:evenVBand="0" w:oddHBand="1" w:evenHBand="0" w:firstRowFirstColumn="0" w:firstRowLastColumn="0" w:lastRowFirstColumn="0" w:lastRowLastColumn="0"/>
-            </w:pPr>
-            <w:r>
-              <w:t>00 : Idle</w:t>
-            </w:r>
-          </w:p>
-          <w:p>
-            <w:pPr>
-              <w:cnfStyle w:val="000000100000" w:firstRow="0" w:lastRow="0" w:firstColumn="0" w:lastColumn="0" w:oddVBand="0" w:evenVBand="0" w:oddHBand="1" w:evenHBand="0" w:firstRowFirstColumn="0" w:firstRowLastColumn="0" w:lastRowFirstColumn="0" w:lastRowLastColumn="0"/>
-            </w:pPr>
-            <w:r>
-              <w:t xml:space="preserve">01 : Busy doing action according to </w:t>
-            </w:r>
-            <w:r>
-              <w:t>instruction bits</w:t>
-            </w:r>
-          </w:p>
-          <w:p>
-            <w:pPr>
-              <w:cnfStyle w:val="000000100000" w:firstRow="0" w:lastRow="0" w:firstColumn="0" w:lastColumn="0" w:oddVBand="0" w:evenVBand="0" w:oddHBand="1" w:evenHBand="0" w:firstRowFirstColumn="0" w:firstRowLastColumn="0" w:lastRowFirstColumn="0" w:lastRowLastColumn="0"/>
-            </w:pPr>
-            <w:r>
-              <w:t>10 : Interrupt active, waiting for next command, holding I2C bus</w:t>
-            </w:r>
-          </w:p>
-          <w:p>
-            <w:pPr>
-              <w:cnfStyle w:val="000000100000" w:firstRow="0" w:lastRow="0" w:firstColumn="0" w:lastColumn="0" w:oddVBand="0" w:evenVBand="0" w:oddHBand="1" w:evenHBand="0" w:firstRowFirstColumn="0" w:firstRowLastColumn="0" w:lastRowFirstColumn="0" w:lastRowLastColumn="0"/>
-            </w:pPr>
-            <w:r>
-              <w:t>11 : Interrupt active with ACK failed, waiting for next command, holding I2C bus</w:t>
-            </w:r>
+              <w:t xml:space="preserve">SCL output enable, E to </w:t>
+            </w:r>
+            <w:proofErr w:type="spellStart"/>
+            <w:r>
+              <w:t>BiBuf</w:t>
+            </w:r>
+            <w:proofErr w:type="spellEnd"/>
           </w:p>
         </w:tc>
       </w:tr>
     </w:tbl>
     <w:p/>
-    <w:p>
-      <w:pPr>
-        <w:pStyle w:val="Heading1"/>
-      </w:pPr>
-      <w:r>
-        <w:lastRenderedPageBreak/>
-        <w:t>I2C Core - Base</w:t>
-      </w:r>
-    </w:p>
     <w:p>
       <w:pPr>
         <w:pStyle w:val="Heading2"/>
@@ -1397,8 +1495,13 @@
       </w:r>
     </w:p>
     <w:p>
-      <w:r>
-        <w:t>clk_i2c_write and clk_i2c_read will be combined into a single signal where the falling edge will trigger the read logic. This is to reduce the signal count and I guess to maybe reduce readability.</w:t>
+      <w:proofErr w:type="gramStart"/>
+      <w:r>
+        <w:t>clk_i2c_write</w:t>
+      </w:r>
+      <w:proofErr w:type="gramEnd"/>
+      <w:r>
+        <w:t xml:space="preserve"> and clk_i2c_read will be combined into a single signal where the falling edge will trigger the read logic. This is to reduce the signal count and I guess to maybe reduce readability.</w:t>
       </w:r>
     </w:p>
     <w:p>
@@ -1475,11 +1578,2159 @@
       </w:pPr>
       <w:r>
         <w:lastRenderedPageBreak/>
+        <w:t>Instruction RAM</w:t>
+      </w:r>
+    </w:p>
+    <w:p>
+      <w:pPr>
+        <w:pStyle w:val="Heading2"/>
+      </w:pPr>
+      <w:r>
+        <w:t>Port</w:t>
+      </w:r>
+      <w:r>
+        <w:t>s</w:t>
+      </w:r>
+    </w:p>
+    <w:p>
+      <w:pPr>
+        <w:pStyle w:val="Caption"/>
+        <w:keepNext/>
+      </w:pPr>
+      <w:r>
+        <w:t xml:space="preserve">Table </w:t>
+      </w:r>
+      <w:fldSimple w:instr=" SEQ Table \* ARABIC ">
+        <w:r>
+          <w:rPr>
+            <w:noProof/>
+          </w:rPr>
+          <w:t>1</w:t>
+        </w:r>
+      </w:fldSimple>
+      <w:r>
+        <w:t>: Instruction RAM Ports</w:t>
+      </w:r>
+    </w:p>
+    <w:tbl>
+      <w:tblPr>
+        <w:tblStyle w:val="GridTable6Colorful"/>
+        <w:tblW w:w="9355" w:type="dxa"/>
+        <w:tblLook w:val="04A0" w:firstRow="1" w:lastRow="0" w:firstColumn="1" w:lastColumn="0" w:noHBand="0" w:noVBand="1"/>
+      </w:tblPr>
+      <w:tblGrid>
+        <w:gridCol w:w="1585"/>
+        <w:gridCol w:w="678"/>
+        <w:gridCol w:w="711"/>
+        <w:gridCol w:w="6381"/>
+      </w:tblGrid>
+      <w:tr>
+        <w:trPr>
+          <w:cnfStyle w:val="100000000000" w:firstRow="1" w:lastRow="0" w:firstColumn="0" w:lastColumn="0" w:oddVBand="0" w:evenVBand="0" w:oddHBand="0" w:evenHBand="0" w:firstRowFirstColumn="0" w:firstRowLastColumn="0" w:lastRowFirstColumn="0" w:lastRowLastColumn="0"/>
+        </w:trPr>
+        <w:tc>
+          <w:tcPr>
+            <w:cnfStyle w:val="001000000000" w:firstRow="0" w:lastRow="0" w:firstColumn="1" w:lastColumn="0" w:oddVBand="0" w:evenVBand="0" w:oddHBand="0" w:evenHBand="0" w:firstRowFirstColumn="0" w:firstRowLastColumn="0" w:lastRowFirstColumn="0" w:lastRowLastColumn="0"/>
+            <w:tcW w:w="1585" w:type="dxa"/>
+          </w:tcPr>
+          <w:p>
+            <w:pPr>
+              <w:jc w:val="center"/>
+            </w:pPr>
+            <w:r>
+              <w:t>Port</w:t>
+            </w:r>
+          </w:p>
+        </w:tc>
+        <w:tc>
+          <w:tcPr>
+            <w:tcW w:w="678" w:type="dxa"/>
+          </w:tcPr>
+          <w:p>
+            <w:pPr>
+              <w:jc w:val="center"/>
+              <w:cnfStyle w:val="100000000000" w:firstRow="1" w:lastRow="0" w:firstColumn="0" w:lastColumn="0" w:oddVBand="0" w:evenVBand="0" w:oddHBand="0" w:evenHBand="0" w:firstRowFirstColumn="0" w:firstRowLastColumn="0" w:lastRowFirstColumn="0" w:lastRowLastColumn="0"/>
+            </w:pPr>
+            <w:r>
+              <w:t>Size</w:t>
+            </w:r>
+          </w:p>
+        </w:tc>
+        <w:tc>
+          <w:tcPr>
+            <w:tcW w:w="711" w:type="dxa"/>
+          </w:tcPr>
+          <w:p>
+            <w:pPr>
+              <w:jc w:val="center"/>
+              <w:cnfStyle w:val="100000000000" w:firstRow="1" w:lastRow="0" w:firstColumn="0" w:lastColumn="0" w:oddVBand="0" w:evenVBand="0" w:oddHBand="0" w:evenHBand="0" w:firstRowFirstColumn="0" w:firstRowLastColumn="0" w:lastRowFirstColumn="0" w:lastRowLastColumn="0"/>
+            </w:pPr>
+            <w:r>
+              <w:t>Dir</w:t>
+            </w:r>
+          </w:p>
+        </w:tc>
+        <w:tc>
+          <w:tcPr>
+            <w:tcW w:w="6381" w:type="dxa"/>
+          </w:tcPr>
+          <w:p>
+            <w:pPr>
+              <w:jc w:val="center"/>
+              <w:cnfStyle w:val="100000000000" w:firstRow="1" w:lastRow="0" w:firstColumn="0" w:lastColumn="0" w:oddVBand="0" w:evenVBand="0" w:oddHBand="0" w:evenHBand="0" w:firstRowFirstColumn="0" w:firstRowLastColumn="0" w:lastRowFirstColumn="0" w:lastRowLastColumn="0"/>
+            </w:pPr>
+            <w:r>
+              <w:t>Function</w:t>
+            </w:r>
+          </w:p>
+        </w:tc>
+      </w:tr>
+      <w:tr>
+        <w:trPr>
+          <w:cnfStyle w:val="000000100000" w:firstRow="0" w:lastRow="0" w:firstColumn="0" w:lastColumn="0" w:oddVBand="0" w:evenVBand="0" w:oddHBand="1" w:evenHBand="0" w:firstRowFirstColumn="0" w:firstRowLastColumn="0" w:lastRowFirstColumn="0" w:lastRowLastColumn="0"/>
+        </w:trPr>
+        <w:tc>
+          <w:tcPr>
+            <w:cnfStyle w:val="001000000000" w:firstRow="0" w:lastRow="0" w:firstColumn="1" w:lastColumn="0" w:oddVBand="0" w:evenVBand="0" w:oddHBand="0" w:evenHBand="0" w:firstRowFirstColumn="0" w:firstRowLastColumn="0" w:lastRowFirstColumn="0" w:lastRowLastColumn="0"/>
+            <w:tcW w:w="1585" w:type="dxa"/>
+          </w:tcPr>
+          <w:p>
+            <w:pPr>
+              <w:jc w:val="center"/>
+            </w:pPr>
+            <w:proofErr w:type="spellStart"/>
+            <w:r>
+              <w:t>Adr_to_mem</w:t>
+            </w:r>
+            <w:proofErr w:type="spellEnd"/>
+          </w:p>
+        </w:tc>
+        <w:tc>
+          <w:tcPr>
+            <w:tcW w:w="678" w:type="dxa"/>
+          </w:tcPr>
+          <w:p>
+            <w:pPr>
+              <w:jc w:val="center"/>
+              <w:cnfStyle w:val="000000100000" w:firstRow="0" w:lastRow="0" w:firstColumn="0" w:lastColumn="0" w:oddVBand="0" w:evenVBand="0" w:oddHBand="1" w:evenHBand="0" w:firstRowFirstColumn="0" w:firstRowLastColumn="0" w:lastRowFirstColumn="0" w:lastRowLastColumn="0"/>
+            </w:pPr>
+            <w:r>
+              <w:t>6</w:t>
+            </w:r>
+          </w:p>
+        </w:tc>
+        <w:tc>
+          <w:tcPr>
+            <w:tcW w:w="711" w:type="dxa"/>
+          </w:tcPr>
+          <w:p>
+            <w:pPr>
+              <w:jc w:val="center"/>
+              <w:cnfStyle w:val="000000100000" w:firstRow="0" w:lastRow="0" w:firstColumn="0" w:lastColumn="0" w:oddVBand="0" w:evenVBand="0" w:oddHBand="1" w:evenHBand="0" w:firstRowFirstColumn="0" w:firstRowLastColumn="0" w:lastRowFirstColumn="0" w:lastRowLastColumn="0"/>
+            </w:pPr>
+            <w:r>
+              <w:t>In</w:t>
+            </w:r>
+          </w:p>
+        </w:tc>
+        <w:tc>
+          <w:tcPr>
+            <w:tcW w:w="6381" w:type="dxa"/>
+          </w:tcPr>
+          <w:p>
+            <w:pPr>
+              <w:cnfStyle w:val="000000100000" w:firstRow="0" w:lastRow="0" w:firstColumn="0" w:lastColumn="0" w:oddVBand="0" w:evenVBand="0" w:oddHBand="1" w:evenHBand="0" w:firstRowFirstColumn="0" w:firstRowLastColumn="0" w:lastRowFirstColumn="0" w:lastRowLastColumn="0"/>
+            </w:pPr>
+            <w:r>
+              <w:t xml:space="preserve">While </w:t>
+            </w:r>
+            <w:proofErr w:type="spellStart"/>
+            <w:r>
+              <w:t>s</w:t>
+            </w:r>
+            <w:r>
+              <w:t>eq_enable</w:t>
+            </w:r>
+            <w:proofErr w:type="spellEnd"/>
+            <w:r>
+              <w:t xml:space="preserve"> = 0 or </w:t>
+            </w:r>
+            <w:proofErr w:type="spellStart"/>
+            <w:r>
+              <w:t>seq_finished</w:t>
+            </w:r>
+            <w:proofErr w:type="spellEnd"/>
+            <w:r>
+              <w:t xml:space="preserve"> = 1, this address </w:t>
+            </w:r>
+            <w:r>
+              <w:t>determines</w:t>
+            </w:r>
+            <w:r>
+              <w:t xml:space="preserve"> the </w:t>
+            </w:r>
+            <w:r>
+              <w:t>active RAM location</w:t>
+            </w:r>
+            <w:r>
+              <w:t>.</w:t>
+            </w:r>
+          </w:p>
+        </w:tc>
+      </w:tr>
+      <w:tr>
+        <w:tc>
+          <w:tcPr>
+            <w:cnfStyle w:val="001000000000" w:firstRow="0" w:lastRow="0" w:firstColumn="1" w:lastColumn="0" w:oddVBand="0" w:evenVBand="0" w:oddHBand="0" w:evenHBand="0" w:firstRowFirstColumn="0" w:firstRowLastColumn="0" w:lastRowFirstColumn="0" w:lastRowLastColumn="0"/>
+            <w:tcW w:w="1585" w:type="dxa"/>
+          </w:tcPr>
+          <w:p>
+            <w:pPr>
+              <w:jc w:val="center"/>
+            </w:pPr>
+            <w:proofErr w:type="spellStart"/>
+            <w:r>
+              <w:t>Mem_instr_sel</w:t>
+            </w:r>
+            <w:proofErr w:type="spellEnd"/>
+          </w:p>
+        </w:tc>
+        <w:tc>
+          <w:tcPr>
+            <w:tcW w:w="678" w:type="dxa"/>
+          </w:tcPr>
+          <w:p>
+            <w:pPr>
+              <w:jc w:val="center"/>
+              <w:cnfStyle w:val="000000000000" w:firstRow="0" w:lastRow="0" w:firstColumn="0" w:lastColumn="0" w:oddVBand="0" w:evenVBand="0" w:oddHBand="0" w:evenHBand="0" w:firstRowFirstColumn="0" w:firstRowLastColumn="0" w:lastRowFirstColumn="0" w:lastRowLastColumn="0"/>
+            </w:pPr>
+            <w:r>
+              <w:t>1</w:t>
+            </w:r>
+          </w:p>
+        </w:tc>
+        <w:tc>
+          <w:tcPr>
+            <w:tcW w:w="711" w:type="dxa"/>
+          </w:tcPr>
+          <w:p>
+            <w:pPr>
+              <w:jc w:val="center"/>
+              <w:cnfStyle w:val="000000000000" w:firstRow="0" w:lastRow="0" w:firstColumn="0" w:lastColumn="0" w:oddVBand="0" w:evenVBand="0" w:oddHBand="0" w:evenHBand="0" w:firstRowFirstColumn="0" w:firstRowLastColumn="0" w:lastRowFirstColumn="0" w:lastRowLastColumn="0"/>
+            </w:pPr>
+            <w:r>
+              <w:t>In</w:t>
+            </w:r>
+          </w:p>
+        </w:tc>
+        <w:tc>
+          <w:tcPr>
+            <w:tcW w:w="6381" w:type="dxa"/>
+          </w:tcPr>
+          <w:p>
+            <w:pPr>
+              <w:cnfStyle w:val="000000000000" w:firstRow="0" w:lastRow="0" w:firstColumn="0" w:lastColumn="0" w:oddVBand="0" w:evenVBand="0" w:oddHBand="0" w:evenHBand="0" w:firstRowFirstColumn="0" w:firstRowLastColumn="0" w:lastRowFirstColumn="0" w:lastRowLastColumn="0"/>
+            </w:pPr>
+            <w:r>
+              <w:t>0 : Data portion of RAM location is selected</w:t>
+            </w:r>
+          </w:p>
+          <w:p>
+            <w:pPr>
+              <w:cnfStyle w:val="000000000000" w:firstRow="0" w:lastRow="0" w:firstColumn="0" w:lastColumn="0" w:oddVBand="0" w:evenVBand="0" w:oddHBand="0" w:evenHBand="0" w:firstRowFirstColumn="0" w:firstRowLastColumn="0" w:lastRowFirstColumn="0" w:lastRowLastColumn="0"/>
+            </w:pPr>
+            <w:r>
+              <w:t>1 : Instruction portion of RAM location is selected</w:t>
+            </w:r>
+          </w:p>
+        </w:tc>
+      </w:tr>
+      <w:tr>
+        <w:trPr>
+          <w:cnfStyle w:val="000000100000" w:firstRow="0" w:lastRow="0" w:firstColumn="0" w:lastColumn="0" w:oddVBand="0" w:evenVBand="0" w:oddHBand="1" w:evenHBand="0" w:firstRowFirstColumn="0" w:firstRowLastColumn="0" w:lastRowFirstColumn="0" w:lastRowLastColumn="0"/>
+        </w:trPr>
+        <w:tc>
+          <w:tcPr>
+            <w:cnfStyle w:val="001000000000" w:firstRow="0" w:lastRow="0" w:firstColumn="1" w:lastColumn="0" w:oddVBand="0" w:evenVBand="0" w:oddHBand="0" w:evenHBand="0" w:firstRowFirstColumn="0" w:firstRowLastColumn="0" w:lastRowFirstColumn="0" w:lastRowLastColumn="0"/>
+            <w:tcW w:w="1585" w:type="dxa"/>
+          </w:tcPr>
+          <w:p>
+            <w:pPr>
+              <w:jc w:val="center"/>
+            </w:pPr>
+            <w:proofErr w:type="spellStart"/>
+            <w:r>
+              <w:t>Bus_w_en</w:t>
+            </w:r>
+            <w:proofErr w:type="spellEnd"/>
+          </w:p>
+        </w:tc>
+        <w:tc>
+          <w:tcPr>
+            <w:tcW w:w="678" w:type="dxa"/>
+          </w:tcPr>
+          <w:p>
+            <w:pPr>
+              <w:jc w:val="center"/>
+              <w:cnfStyle w:val="000000100000" w:firstRow="0" w:lastRow="0" w:firstColumn="0" w:lastColumn="0" w:oddVBand="0" w:evenVBand="0" w:oddHBand="1" w:evenHBand="0" w:firstRowFirstColumn="0" w:firstRowLastColumn="0" w:lastRowFirstColumn="0" w:lastRowLastColumn="0"/>
+            </w:pPr>
+            <w:r>
+              <w:t>1</w:t>
+            </w:r>
+          </w:p>
+        </w:tc>
+        <w:tc>
+          <w:tcPr>
+            <w:tcW w:w="711" w:type="dxa"/>
+          </w:tcPr>
+          <w:p>
+            <w:pPr>
+              <w:jc w:val="center"/>
+              <w:cnfStyle w:val="000000100000" w:firstRow="0" w:lastRow="0" w:firstColumn="0" w:lastColumn="0" w:oddVBand="0" w:evenVBand="0" w:oddHBand="1" w:evenHBand="0" w:firstRowFirstColumn="0" w:firstRowLastColumn="0" w:lastRowFirstColumn="0" w:lastRowLastColumn="0"/>
+            </w:pPr>
+            <w:r>
+              <w:t>In</w:t>
+            </w:r>
+          </w:p>
+        </w:tc>
+        <w:tc>
+          <w:tcPr>
+            <w:tcW w:w="6381" w:type="dxa"/>
+          </w:tcPr>
+          <w:p>
+            <w:pPr>
+              <w:cnfStyle w:val="000000100000" w:firstRow="0" w:lastRow="0" w:firstColumn="0" w:lastColumn="0" w:oddVBand="0" w:evenVBand="0" w:oddHBand="1" w:evenHBand="0" w:firstRowFirstColumn="0" w:firstRowLastColumn="0" w:lastRowFirstColumn="0" w:lastRowLastColumn="0"/>
+            </w:pPr>
+            <w:r>
+              <w:t xml:space="preserve">This flag determines the meaning of </w:t>
+            </w:r>
+            <w:proofErr w:type="spellStart"/>
+            <w:r>
+              <w:t>mem_done</w:t>
+            </w:r>
+            <w:proofErr w:type="spellEnd"/>
+            <w:r>
+              <w:t>.</w:t>
+            </w:r>
+          </w:p>
+          <w:p>
+            <w:pPr>
+              <w:cnfStyle w:val="000000100000" w:firstRow="0" w:lastRow="0" w:firstColumn="0" w:lastColumn="0" w:oddVBand="0" w:evenVBand="0" w:oddHBand="1" w:evenHBand="0" w:firstRowFirstColumn="0" w:firstRowLastColumn="0" w:lastRowFirstColumn="0" w:lastRowLastColumn="0"/>
+            </w:pPr>
+            <w:r>
+              <w:t>0 : Bus interaction intends to read from RAM</w:t>
+            </w:r>
+          </w:p>
+          <w:p>
+            <w:pPr>
+              <w:cnfStyle w:val="000000100000" w:firstRow="0" w:lastRow="0" w:firstColumn="0" w:lastColumn="0" w:oddVBand="0" w:evenVBand="0" w:oddHBand="1" w:evenHBand="0" w:firstRowFirstColumn="0" w:firstRowLastColumn="0" w:lastRowFirstColumn="0" w:lastRowLastColumn="0"/>
+            </w:pPr>
+            <w:r>
+              <w:t>1 : Bus interaction intends to write to RAM</w:t>
+            </w:r>
+          </w:p>
+        </w:tc>
+      </w:tr>
+      <w:tr>
+        <w:tc>
+          <w:tcPr>
+            <w:cnfStyle w:val="001000000000" w:firstRow="0" w:lastRow="0" w:firstColumn="1" w:lastColumn="0" w:oddVBand="0" w:evenVBand="0" w:oddHBand="0" w:evenHBand="0" w:firstRowFirstColumn="0" w:firstRowLastColumn="0" w:lastRowFirstColumn="0" w:lastRowLastColumn="0"/>
+            <w:tcW w:w="1585" w:type="dxa"/>
+          </w:tcPr>
+          <w:p>
+            <w:pPr>
+              <w:jc w:val="center"/>
+            </w:pPr>
+            <w:proofErr w:type="spellStart"/>
+            <w:r>
+              <w:t>Mem_op_req</w:t>
+            </w:r>
+            <w:proofErr w:type="spellEnd"/>
+          </w:p>
+        </w:tc>
+        <w:tc>
+          <w:tcPr>
+            <w:tcW w:w="678" w:type="dxa"/>
+          </w:tcPr>
+          <w:p>
+            <w:pPr>
+              <w:jc w:val="center"/>
+              <w:cnfStyle w:val="000000000000" w:firstRow="0" w:lastRow="0" w:firstColumn="0" w:lastColumn="0" w:oddVBand="0" w:evenVBand="0" w:oddHBand="0" w:evenHBand="0" w:firstRowFirstColumn="0" w:firstRowLastColumn="0" w:lastRowFirstColumn="0" w:lastRowLastColumn="0"/>
+            </w:pPr>
+            <w:r>
+              <w:t>1</w:t>
+            </w:r>
+          </w:p>
+        </w:tc>
+        <w:tc>
+          <w:tcPr>
+            <w:tcW w:w="711" w:type="dxa"/>
+          </w:tcPr>
+          <w:p>
+            <w:pPr>
+              <w:jc w:val="center"/>
+              <w:cnfStyle w:val="000000000000" w:firstRow="0" w:lastRow="0" w:firstColumn="0" w:lastColumn="0" w:oddVBand="0" w:evenVBand="0" w:oddHBand="0" w:evenHBand="0" w:firstRowFirstColumn="0" w:firstRowLastColumn="0" w:lastRowFirstColumn="0" w:lastRowLastColumn="0"/>
+            </w:pPr>
+            <w:r>
+              <w:t>In</w:t>
+            </w:r>
+          </w:p>
+        </w:tc>
+        <w:tc>
+          <w:tcPr>
+            <w:tcW w:w="6381" w:type="dxa"/>
+          </w:tcPr>
+          <w:p>
+            <w:pPr>
+              <w:cnfStyle w:val="000000000000" w:firstRow="0" w:lastRow="0" w:firstColumn="0" w:lastColumn="0" w:oddVBand="0" w:evenVBand="0" w:oddHBand="0" w:evenHBand="0" w:firstRowFirstColumn="0" w:firstRowLastColumn="0" w:lastRowFirstColumn="0" w:lastRowLastColumn="0"/>
+            </w:pPr>
+            <w:r>
+              <w:t>This signals to RAM that bus signals are stable and RAM process should begin</w:t>
+            </w:r>
+          </w:p>
+        </w:tc>
+      </w:tr>
+      <w:tr>
+        <w:trPr>
+          <w:cnfStyle w:val="000000100000" w:firstRow="0" w:lastRow="0" w:firstColumn="0" w:lastColumn="0" w:oddVBand="0" w:evenVBand="0" w:oddHBand="1" w:evenHBand="0" w:firstRowFirstColumn="0" w:firstRowLastColumn="0" w:lastRowFirstColumn="0" w:lastRowLastColumn="0"/>
+        </w:trPr>
+        <w:tc>
+          <w:tcPr>
+            <w:cnfStyle w:val="001000000000" w:firstRow="0" w:lastRow="0" w:firstColumn="1" w:lastColumn="0" w:oddVBand="0" w:evenVBand="0" w:oddHBand="0" w:evenHBand="0" w:firstRowFirstColumn="0" w:firstRowLastColumn="0" w:lastRowFirstColumn="0" w:lastRowLastColumn="0"/>
+            <w:tcW w:w="1585" w:type="dxa"/>
+          </w:tcPr>
+          <w:p>
+            <w:pPr>
+              <w:jc w:val="center"/>
+            </w:pPr>
+            <w:proofErr w:type="spellStart"/>
+            <w:r>
+              <w:t>Mem_done</w:t>
+            </w:r>
+            <w:proofErr w:type="spellEnd"/>
+          </w:p>
+        </w:tc>
+        <w:tc>
+          <w:tcPr>
+            <w:tcW w:w="678" w:type="dxa"/>
+          </w:tcPr>
+          <w:p>
+            <w:pPr>
+              <w:jc w:val="center"/>
+              <w:cnfStyle w:val="000000100000" w:firstRow="0" w:lastRow="0" w:firstColumn="0" w:lastColumn="0" w:oddVBand="0" w:evenVBand="0" w:oddHBand="1" w:evenHBand="0" w:firstRowFirstColumn="0" w:firstRowLastColumn="0" w:lastRowFirstColumn="0" w:lastRowLastColumn="0"/>
+            </w:pPr>
+            <w:r>
+              <w:t>1</w:t>
+            </w:r>
+          </w:p>
+        </w:tc>
+        <w:tc>
+          <w:tcPr>
+            <w:tcW w:w="711" w:type="dxa"/>
+          </w:tcPr>
+          <w:p>
+            <w:pPr>
+              <w:jc w:val="center"/>
+              <w:cnfStyle w:val="000000100000" w:firstRow="0" w:lastRow="0" w:firstColumn="0" w:lastColumn="0" w:oddVBand="0" w:evenVBand="0" w:oddHBand="1" w:evenHBand="0" w:firstRowFirstColumn="0" w:firstRowLastColumn="0" w:lastRowFirstColumn="0" w:lastRowLastColumn="0"/>
+            </w:pPr>
+            <w:r>
+              <w:t>Out</w:t>
+            </w:r>
+          </w:p>
+        </w:tc>
+        <w:tc>
+          <w:tcPr>
+            <w:tcW w:w="6381" w:type="dxa"/>
+          </w:tcPr>
+          <w:p>
+            <w:pPr>
+              <w:cnfStyle w:val="000000100000" w:firstRow="0" w:lastRow="0" w:firstColumn="0" w:lastColumn="0" w:oddVBand="0" w:evenVBand="0" w:oddHBand="1" w:evenHBand="0" w:firstRowFirstColumn="0" w:firstRowLastColumn="0" w:lastRowFirstColumn="0" w:lastRowLastColumn="0"/>
+            </w:pPr>
+            <w:r>
+              <w:t xml:space="preserve">This signal indicates that the RAM operation indicated at the time </w:t>
+            </w:r>
+            <w:proofErr w:type="spellStart"/>
+            <w:r>
+              <w:t>mem_op_req</w:t>
+            </w:r>
+            <w:proofErr w:type="spellEnd"/>
+            <w:r>
+              <w:t xml:space="preserve"> is set to 1 is complete.</w:t>
+            </w:r>
+            <w:r>
+              <w:t xml:space="preserve"> This flag is reset upon </w:t>
+            </w:r>
+            <w:proofErr w:type="spellStart"/>
+            <w:r>
+              <w:t>mem_op_req</w:t>
+            </w:r>
+            <w:proofErr w:type="spellEnd"/>
+            <w:r>
+              <w:t xml:space="preserve"> is set to 0</w:t>
+            </w:r>
+          </w:p>
+          <w:p>
+            <w:pPr>
+              <w:cnfStyle w:val="000000100000" w:firstRow="0" w:lastRow="0" w:firstColumn="0" w:lastColumn="0" w:oddVBand="0" w:evenVBand="0" w:oddHBand="1" w:evenHBand="0" w:firstRowFirstColumn="0" w:firstRowLastColumn="0" w:lastRowFirstColumn="0" w:lastRowLastColumn="0"/>
+            </w:pPr>
+            <w:r>
+              <w:t xml:space="preserve">If </w:t>
+            </w:r>
+            <w:proofErr w:type="spellStart"/>
+            <w:r>
+              <w:t>bus_w_en</w:t>
+            </w:r>
+            <w:proofErr w:type="spellEnd"/>
+            <w:r>
+              <w:t xml:space="preserve"> = 0</w:t>
+            </w:r>
+          </w:p>
+          <w:p>
+            <w:pPr>
+              <w:cnfStyle w:val="000000100000" w:firstRow="0" w:lastRow="0" w:firstColumn="0" w:lastColumn="0" w:oddVBand="0" w:evenVBand="0" w:oddHBand="1" w:evenHBand="0" w:firstRowFirstColumn="0" w:firstRowLastColumn="0" w:lastRowFirstColumn="0" w:lastRowLastColumn="0"/>
+            </w:pPr>
+            <w:r>
+              <w:t xml:space="preserve">0 : </w:t>
+            </w:r>
+            <w:proofErr w:type="spellStart"/>
+            <w:r>
+              <w:t>mem_to_bus</w:t>
+            </w:r>
+            <w:proofErr w:type="spellEnd"/>
+            <w:r>
+              <w:t xml:space="preserve"> is not stable</w:t>
+            </w:r>
+          </w:p>
+          <w:p>
+            <w:pPr>
+              <w:cnfStyle w:val="000000100000" w:firstRow="0" w:lastRow="0" w:firstColumn="0" w:lastColumn="0" w:oddVBand="0" w:evenVBand="0" w:oddHBand="1" w:evenHBand="0" w:firstRowFirstColumn="0" w:firstRowLastColumn="0" w:lastRowFirstColumn="0" w:lastRowLastColumn="0"/>
+            </w:pPr>
+            <w:r>
+              <w:t xml:space="preserve">1 : </w:t>
+            </w:r>
+            <w:proofErr w:type="spellStart"/>
+            <w:r>
+              <w:t>mem_to_bus</w:t>
+            </w:r>
+            <w:proofErr w:type="spellEnd"/>
+            <w:r>
+              <w:t xml:space="preserve"> is stable and represents the value requested by </w:t>
+            </w:r>
+            <w:proofErr w:type="spellStart"/>
+            <w:r>
+              <w:t>adr_to_mem</w:t>
+            </w:r>
+            <w:proofErr w:type="spellEnd"/>
+            <w:r>
+              <w:t xml:space="preserve"> and </w:t>
+            </w:r>
+            <w:proofErr w:type="spellStart"/>
+            <w:r>
+              <w:t>mem_instr_sel</w:t>
+            </w:r>
+            <w:proofErr w:type="spellEnd"/>
+          </w:p>
+          <w:p>
+            <w:pPr>
+              <w:cnfStyle w:val="000000100000" w:firstRow="0" w:lastRow="0" w:firstColumn="0" w:lastColumn="0" w:oddVBand="0" w:evenVBand="0" w:oddHBand="1" w:evenHBand="0" w:firstRowFirstColumn="0" w:firstRowLastColumn="0" w:lastRowFirstColumn="0" w:lastRowLastColumn="0"/>
+            </w:pPr>
+            <w:r>
+              <w:t xml:space="preserve">If </w:t>
+            </w:r>
+            <w:proofErr w:type="spellStart"/>
+            <w:r>
+              <w:t>bus_w_en</w:t>
+            </w:r>
+            <w:proofErr w:type="spellEnd"/>
+            <w:r>
+              <w:t xml:space="preserve"> = 1</w:t>
+            </w:r>
+          </w:p>
+          <w:p>
+            <w:pPr>
+              <w:cnfStyle w:val="000000100000" w:firstRow="0" w:lastRow="0" w:firstColumn="0" w:lastColumn="0" w:oddVBand="0" w:evenVBand="0" w:oddHBand="1" w:evenHBand="0" w:firstRowFirstColumn="0" w:firstRowLastColumn="0" w:lastRowFirstColumn="0" w:lastRowLastColumn="0"/>
+            </w:pPr>
+            <w:r>
+              <w:t xml:space="preserve">0 : </w:t>
+            </w:r>
+            <w:proofErr w:type="spellStart"/>
+            <w:r>
+              <w:t>bus_to_mem</w:t>
+            </w:r>
+            <w:proofErr w:type="spellEnd"/>
+            <w:r>
+              <w:t xml:space="preserve"> has not been written to RAM location</w:t>
+            </w:r>
+          </w:p>
+          <w:p>
+            <w:pPr>
+              <w:cnfStyle w:val="000000100000" w:firstRow="0" w:lastRow="0" w:firstColumn="0" w:lastColumn="0" w:oddVBand="0" w:evenVBand="0" w:oddHBand="1" w:evenHBand="0" w:firstRowFirstColumn="0" w:firstRowLastColumn="0" w:lastRowFirstColumn="0" w:lastRowLastColumn="0"/>
+            </w:pPr>
+            <w:r>
+              <w:t xml:space="preserve">1 : </w:t>
+            </w:r>
+            <w:proofErr w:type="spellStart"/>
+            <w:r>
+              <w:t>bus_to_mem</w:t>
+            </w:r>
+            <w:proofErr w:type="spellEnd"/>
+            <w:r>
+              <w:t xml:space="preserve"> has been written to RAM location defined by </w:t>
+            </w:r>
+            <w:proofErr w:type="spellStart"/>
+            <w:r>
+              <w:t>adr_to_mem</w:t>
+            </w:r>
+            <w:proofErr w:type="spellEnd"/>
+            <w:r>
+              <w:t xml:space="preserve"> and </w:t>
+            </w:r>
+            <w:proofErr w:type="spellStart"/>
+            <w:r>
+              <w:t>mem_instr_sel</w:t>
+            </w:r>
+            <w:proofErr w:type="spellEnd"/>
+          </w:p>
+        </w:tc>
+      </w:tr>
+      <w:tr>
+        <w:tc>
+          <w:tcPr>
+            <w:cnfStyle w:val="001000000000" w:firstRow="0" w:lastRow="0" w:firstColumn="1" w:lastColumn="0" w:oddVBand="0" w:evenVBand="0" w:oddHBand="0" w:evenHBand="0" w:firstRowFirstColumn="0" w:firstRowLastColumn="0" w:lastRowFirstColumn="0" w:lastRowLastColumn="0"/>
+            <w:tcW w:w="1585" w:type="dxa"/>
+          </w:tcPr>
+          <w:p>
+            <w:pPr>
+              <w:jc w:val="center"/>
+            </w:pPr>
+            <w:proofErr w:type="spellStart"/>
+            <w:r>
+              <w:t>bus</w:t>
+            </w:r>
+            <w:r>
+              <w:t>_to_mem</w:t>
+            </w:r>
+            <w:proofErr w:type="spellEnd"/>
+          </w:p>
+        </w:tc>
+        <w:tc>
+          <w:tcPr>
+            <w:tcW w:w="678" w:type="dxa"/>
+          </w:tcPr>
+          <w:p>
+            <w:pPr>
+              <w:jc w:val="center"/>
+              <w:cnfStyle w:val="000000000000" w:firstRow="0" w:lastRow="0" w:firstColumn="0" w:lastColumn="0" w:oddVBand="0" w:evenVBand="0" w:oddHBand="0" w:evenHBand="0" w:firstRowFirstColumn="0" w:firstRowLastColumn="0" w:lastRowFirstColumn="0" w:lastRowLastColumn="0"/>
+            </w:pPr>
+            <w:r>
+              <w:t>8</w:t>
+            </w:r>
+          </w:p>
+        </w:tc>
+        <w:tc>
+          <w:tcPr>
+            <w:tcW w:w="711" w:type="dxa"/>
+          </w:tcPr>
+          <w:p>
+            <w:pPr>
+              <w:jc w:val="center"/>
+              <w:cnfStyle w:val="000000000000" w:firstRow="0" w:lastRow="0" w:firstColumn="0" w:lastColumn="0" w:oddVBand="0" w:evenVBand="0" w:oddHBand="0" w:evenHBand="0" w:firstRowFirstColumn="0" w:firstRowLastColumn="0" w:lastRowFirstColumn="0" w:lastRowLastColumn="0"/>
+            </w:pPr>
+            <w:r>
+              <w:t>In</w:t>
+            </w:r>
+          </w:p>
+        </w:tc>
+        <w:tc>
+          <w:tcPr>
+            <w:tcW w:w="6381" w:type="dxa"/>
+          </w:tcPr>
+          <w:p>
+            <w:pPr>
+              <w:cnfStyle w:val="000000000000" w:firstRow="0" w:lastRow="0" w:firstColumn="0" w:lastColumn="0" w:oddVBand="0" w:evenVBand="0" w:oddHBand="0" w:evenHBand="0" w:firstRowFirstColumn="0" w:firstRowLastColumn="0" w:lastRowFirstColumn="0" w:lastRowLastColumn="0"/>
+            </w:pPr>
+            <w:r>
+              <w:t xml:space="preserve">Data or instruction to be written to RAM location defined by </w:t>
+            </w:r>
+            <w:proofErr w:type="spellStart"/>
+            <w:r>
+              <w:t>adr_to_mem</w:t>
+            </w:r>
+            <w:proofErr w:type="spellEnd"/>
+            <w:r>
+              <w:t xml:space="preserve"> and </w:t>
+            </w:r>
+            <w:proofErr w:type="spellStart"/>
+            <w:r>
+              <w:t>mem_instr_sel</w:t>
+            </w:r>
+            <w:proofErr w:type="spellEnd"/>
+          </w:p>
+        </w:tc>
+      </w:tr>
+      <w:tr>
+        <w:trPr>
+          <w:cnfStyle w:val="000000100000" w:firstRow="0" w:lastRow="0" w:firstColumn="0" w:lastColumn="0" w:oddVBand="0" w:evenVBand="0" w:oddHBand="1" w:evenHBand="0" w:firstRowFirstColumn="0" w:firstRowLastColumn="0" w:lastRowFirstColumn="0" w:lastRowLastColumn="0"/>
+        </w:trPr>
+        <w:tc>
+          <w:tcPr>
+            <w:cnfStyle w:val="001000000000" w:firstRow="0" w:lastRow="0" w:firstColumn="1" w:lastColumn="0" w:oddVBand="0" w:evenVBand="0" w:oddHBand="0" w:evenHBand="0" w:firstRowFirstColumn="0" w:firstRowLastColumn="0" w:lastRowFirstColumn="0" w:lastRowLastColumn="0"/>
+            <w:tcW w:w="1585" w:type="dxa"/>
+          </w:tcPr>
+          <w:p>
+            <w:pPr>
+              <w:jc w:val="center"/>
+            </w:pPr>
+            <w:proofErr w:type="spellStart"/>
+            <w:r>
+              <w:t>Mem_to_bus</w:t>
+            </w:r>
+            <w:proofErr w:type="spellEnd"/>
+          </w:p>
+        </w:tc>
+        <w:tc>
+          <w:tcPr>
+            <w:tcW w:w="678" w:type="dxa"/>
+          </w:tcPr>
+          <w:p>
+            <w:pPr>
+              <w:jc w:val="center"/>
+              <w:cnfStyle w:val="000000100000" w:firstRow="0" w:lastRow="0" w:firstColumn="0" w:lastColumn="0" w:oddVBand="0" w:evenVBand="0" w:oddHBand="1" w:evenHBand="0" w:firstRowFirstColumn="0" w:firstRowLastColumn="0" w:lastRowFirstColumn="0" w:lastRowLastColumn="0"/>
+            </w:pPr>
+            <w:r>
+              <w:t>8</w:t>
+            </w:r>
+          </w:p>
+        </w:tc>
+        <w:tc>
+          <w:tcPr>
+            <w:tcW w:w="711" w:type="dxa"/>
+          </w:tcPr>
+          <w:p>
+            <w:pPr>
+              <w:jc w:val="center"/>
+              <w:cnfStyle w:val="000000100000" w:firstRow="0" w:lastRow="0" w:firstColumn="0" w:lastColumn="0" w:oddVBand="0" w:evenVBand="0" w:oddHBand="1" w:evenHBand="0" w:firstRowFirstColumn="0" w:firstRowLastColumn="0" w:lastRowFirstColumn="0" w:lastRowLastColumn="0"/>
+            </w:pPr>
+            <w:r>
+              <w:t>Out</w:t>
+            </w:r>
+          </w:p>
+        </w:tc>
+        <w:tc>
+          <w:tcPr>
+            <w:tcW w:w="6381" w:type="dxa"/>
+          </w:tcPr>
+          <w:p>
+            <w:pPr>
+              <w:cnfStyle w:val="000000100000" w:firstRow="0" w:lastRow="0" w:firstColumn="0" w:lastColumn="0" w:oddVBand="0" w:evenVBand="0" w:oddHBand="1" w:evenHBand="0" w:firstRowFirstColumn="0" w:firstRowLastColumn="0" w:lastRowFirstColumn="0" w:lastRowLastColumn="0"/>
+            </w:pPr>
+            <w:r>
+              <w:t xml:space="preserve">Data or instruction read from RAM location defined by </w:t>
+            </w:r>
+            <w:proofErr w:type="spellStart"/>
+            <w:r>
+              <w:t>adr_to_mem</w:t>
+            </w:r>
+            <w:proofErr w:type="spellEnd"/>
+            <w:r>
+              <w:t xml:space="preserve"> and </w:t>
+            </w:r>
+            <w:proofErr w:type="spellStart"/>
+            <w:r>
+              <w:t>mem_instr_sel</w:t>
+            </w:r>
+            <w:proofErr w:type="spellEnd"/>
+          </w:p>
+        </w:tc>
+      </w:tr>
+      <w:tr>
+        <w:tc>
+          <w:tcPr>
+            <w:cnfStyle w:val="001000000000" w:firstRow="0" w:lastRow="0" w:firstColumn="1" w:lastColumn="0" w:oddVBand="0" w:evenVBand="0" w:oddHBand="0" w:evenHBand="0" w:firstRowFirstColumn="0" w:firstRowLastColumn="0" w:lastRowFirstColumn="0" w:lastRowLastColumn="0"/>
+            <w:tcW w:w="1585" w:type="dxa"/>
+          </w:tcPr>
+          <w:p>
+            <w:pPr>
+              <w:jc w:val="center"/>
+            </w:pPr>
+            <w:proofErr w:type="spellStart"/>
+            <w:r>
+              <w:t>Seq_enable</w:t>
+            </w:r>
+            <w:proofErr w:type="spellEnd"/>
+          </w:p>
+        </w:tc>
+        <w:tc>
+          <w:tcPr>
+            <w:tcW w:w="678" w:type="dxa"/>
+          </w:tcPr>
+          <w:p>
+            <w:pPr>
+              <w:jc w:val="center"/>
+              <w:cnfStyle w:val="000000000000" w:firstRow="0" w:lastRow="0" w:firstColumn="0" w:lastColumn="0" w:oddVBand="0" w:evenVBand="0" w:oddHBand="0" w:evenHBand="0" w:firstRowFirstColumn="0" w:firstRowLastColumn="0" w:lastRowFirstColumn="0" w:lastRowLastColumn="0"/>
+            </w:pPr>
+            <w:r>
+              <w:t>1</w:t>
+            </w:r>
+          </w:p>
+        </w:tc>
+        <w:tc>
+          <w:tcPr>
+            <w:tcW w:w="711" w:type="dxa"/>
+          </w:tcPr>
+          <w:p>
+            <w:pPr>
+              <w:jc w:val="center"/>
+              <w:cnfStyle w:val="000000000000" w:firstRow="0" w:lastRow="0" w:firstColumn="0" w:lastColumn="0" w:oddVBand="0" w:evenVBand="0" w:oddHBand="0" w:evenHBand="0" w:firstRowFirstColumn="0" w:firstRowLastColumn="0" w:lastRowFirstColumn="0" w:lastRowLastColumn="0"/>
+            </w:pPr>
+            <w:r>
+              <w:t>in</w:t>
+            </w:r>
+          </w:p>
+        </w:tc>
+        <w:tc>
+          <w:tcPr>
+            <w:tcW w:w="6381" w:type="dxa"/>
+          </w:tcPr>
+          <w:p>
+            <w:pPr>
+              <w:cnfStyle w:val="000000000000" w:firstRow="0" w:lastRow="0" w:firstColumn="0" w:lastColumn="0" w:oddVBand="0" w:evenVBand="0" w:oddHBand="0" w:evenHBand="0" w:firstRowFirstColumn="0" w:firstRowLastColumn="0" w:lastRowFirstColumn="0" w:lastRowLastColumn="0"/>
+            </w:pPr>
+            <w:r>
+              <w:t>This signals to the sequence logic to begin iterating through RAM locations and performing the instructions stored there</w:t>
+            </w:r>
+          </w:p>
+        </w:tc>
+      </w:tr>
+      <w:tr>
+        <w:trPr>
+          <w:cnfStyle w:val="000000100000" w:firstRow="0" w:lastRow="0" w:firstColumn="0" w:lastColumn="0" w:oddVBand="0" w:evenVBand="0" w:oddHBand="1" w:evenHBand="0" w:firstRowFirstColumn="0" w:firstRowLastColumn="0" w:lastRowFirstColumn="0" w:lastRowLastColumn="0"/>
+        </w:trPr>
+        <w:tc>
+          <w:tcPr>
+            <w:cnfStyle w:val="001000000000" w:firstRow="0" w:lastRow="0" w:firstColumn="1" w:lastColumn="0" w:oddVBand="0" w:evenVBand="0" w:oddHBand="0" w:evenHBand="0" w:firstRowFirstColumn="0" w:firstRowLastColumn="0" w:lastRowFirstColumn="0" w:lastRowLastColumn="0"/>
+            <w:tcW w:w="1585" w:type="dxa"/>
+          </w:tcPr>
+          <w:p>
+            <w:pPr>
+              <w:jc w:val="center"/>
+            </w:pPr>
+            <w:proofErr w:type="spellStart"/>
+            <w:r>
+              <w:t>Seq_finished</w:t>
+            </w:r>
+            <w:proofErr w:type="spellEnd"/>
+          </w:p>
+        </w:tc>
+        <w:tc>
+          <w:tcPr>
+            <w:tcW w:w="678" w:type="dxa"/>
+          </w:tcPr>
+          <w:p>
+            <w:pPr>
+              <w:jc w:val="center"/>
+              <w:cnfStyle w:val="000000100000" w:firstRow="0" w:lastRow="0" w:firstColumn="0" w:lastColumn="0" w:oddVBand="0" w:evenVBand="0" w:oddHBand="1" w:evenHBand="0" w:firstRowFirstColumn="0" w:firstRowLastColumn="0" w:lastRowFirstColumn="0" w:lastRowLastColumn="0"/>
+            </w:pPr>
+            <w:r>
+              <w:t>1</w:t>
+            </w:r>
+          </w:p>
+        </w:tc>
+        <w:tc>
+          <w:tcPr>
+            <w:tcW w:w="711" w:type="dxa"/>
+          </w:tcPr>
+          <w:p>
+            <w:pPr>
+              <w:jc w:val="center"/>
+              <w:cnfStyle w:val="000000100000" w:firstRow="0" w:lastRow="0" w:firstColumn="0" w:lastColumn="0" w:oddVBand="0" w:evenVBand="0" w:oddHBand="1" w:evenHBand="0" w:firstRowFirstColumn="0" w:firstRowLastColumn="0" w:lastRowFirstColumn="0" w:lastRowLastColumn="0"/>
+            </w:pPr>
+            <w:r>
+              <w:t>Out</w:t>
+            </w:r>
+          </w:p>
+        </w:tc>
+        <w:tc>
+          <w:tcPr>
+            <w:tcW w:w="6381" w:type="dxa"/>
+          </w:tcPr>
+          <w:p>
+            <w:pPr>
+              <w:cnfStyle w:val="000000100000" w:firstRow="0" w:lastRow="0" w:firstColumn="0" w:lastColumn="0" w:oddVBand="0" w:evenVBand="0" w:oddHBand="1" w:evenHBand="0" w:firstRowFirstColumn="0" w:firstRowLastColumn="0" w:lastRowFirstColumn="0" w:lastRowLastColumn="0"/>
+            </w:pPr>
+            <w:r>
+              <w:t xml:space="preserve">This signal indicates when the sequence operation begun by </w:t>
+            </w:r>
+            <w:proofErr w:type="spellStart"/>
+            <w:r>
+              <w:t>seq_enable</w:t>
+            </w:r>
+            <w:proofErr w:type="spellEnd"/>
+            <w:r>
+              <w:t xml:space="preserve"> has finished. This flag is reset upon </w:t>
+            </w:r>
+            <w:proofErr w:type="spellStart"/>
+            <w:r>
+              <w:t>seq_enable</w:t>
+            </w:r>
+            <w:proofErr w:type="spellEnd"/>
+            <w:r>
+              <w:t xml:space="preserve"> being set to 0.</w:t>
+            </w:r>
+          </w:p>
+        </w:tc>
+      </w:tr>
+      <w:tr>
+        <w:tc>
+          <w:tcPr>
+            <w:cnfStyle w:val="001000000000" w:firstRow="0" w:lastRow="0" w:firstColumn="1" w:lastColumn="0" w:oddVBand="0" w:evenVBand="0" w:oddHBand="0" w:evenHBand="0" w:firstRowFirstColumn="0" w:firstRowLastColumn="0" w:lastRowFirstColumn="0" w:lastRowLastColumn="0"/>
+            <w:tcW w:w="1585" w:type="dxa"/>
+          </w:tcPr>
+          <w:p>
+            <w:pPr>
+              <w:jc w:val="center"/>
+            </w:pPr>
+            <w:proofErr w:type="spellStart"/>
+            <w:r>
+              <w:t>Seq_cnt</w:t>
+            </w:r>
+            <w:proofErr w:type="spellEnd"/>
+          </w:p>
+        </w:tc>
+        <w:tc>
+          <w:tcPr>
+            <w:tcW w:w="678" w:type="dxa"/>
+          </w:tcPr>
+          <w:p>
+            <w:pPr>
+              <w:jc w:val="center"/>
+              <w:cnfStyle w:val="000000000000" w:firstRow="0" w:lastRow="0" w:firstColumn="0" w:lastColumn="0" w:oddVBand="0" w:evenVBand="0" w:oddHBand="0" w:evenHBand="0" w:firstRowFirstColumn="0" w:firstRowLastColumn="0" w:lastRowFirstColumn="0" w:lastRowLastColumn="0"/>
+            </w:pPr>
+            <w:r>
+              <w:t>6</w:t>
+            </w:r>
+          </w:p>
+        </w:tc>
+        <w:tc>
+          <w:tcPr>
+            <w:tcW w:w="711" w:type="dxa"/>
+          </w:tcPr>
+          <w:p>
+            <w:pPr>
+              <w:jc w:val="center"/>
+              <w:cnfStyle w:val="000000000000" w:firstRow="0" w:lastRow="0" w:firstColumn="0" w:lastColumn="0" w:oddVBand="0" w:evenVBand="0" w:oddHBand="0" w:evenHBand="0" w:firstRowFirstColumn="0" w:firstRowLastColumn="0" w:lastRowFirstColumn="0" w:lastRowLastColumn="0"/>
+            </w:pPr>
+            <w:r>
+              <w:t>Out</w:t>
+            </w:r>
+          </w:p>
+        </w:tc>
+        <w:tc>
+          <w:tcPr>
+            <w:tcW w:w="6381" w:type="dxa"/>
+          </w:tcPr>
+          <w:p>
+            <w:pPr>
+              <w:cnfStyle w:val="000000000000" w:firstRow="0" w:lastRow="0" w:firstColumn="0" w:lastColumn="0" w:oddVBand="0" w:evenVBand="0" w:oddHBand="0" w:evenHBand="0" w:firstRowFirstColumn="0" w:firstRowLastColumn="0" w:lastRowFirstColumn="0" w:lastRowLastColumn="0"/>
+            </w:pPr>
+            <w:r>
+              <w:t>This indicates which RAM location is being operated on while the sequence logic is running.</w:t>
+            </w:r>
+          </w:p>
+        </w:tc>
+      </w:tr>
+      <w:tr>
+        <w:trPr>
+          <w:cnfStyle w:val="000000100000" w:firstRow="0" w:lastRow="0" w:firstColumn="0" w:lastColumn="0" w:oddVBand="0" w:evenVBand="0" w:oddHBand="1" w:evenHBand="0" w:firstRowFirstColumn="0" w:firstRowLastColumn="0" w:lastRowFirstColumn="0" w:lastRowLastColumn="0"/>
+        </w:trPr>
+        <w:tc>
+          <w:tcPr>
+            <w:cnfStyle w:val="001000000000" w:firstRow="0" w:lastRow="0" w:firstColumn="1" w:lastColumn="0" w:oddVBand="0" w:evenVBand="0" w:oddHBand="0" w:evenHBand="0" w:firstRowFirstColumn="0" w:firstRowLastColumn="0" w:lastRowFirstColumn="0" w:lastRowLastColumn="0"/>
+            <w:tcW w:w="1585" w:type="dxa"/>
+          </w:tcPr>
+          <w:p>
+            <w:pPr>
+              <w:jc w:val="center"/>
+            </w:pPr>
+            <w:r>
+              <w:t>I2c_initiate</w:t>
+            </w:r>
+          </w:p>
+        </w:tc>
+        <w:tc>
+          <w:tcPr>
+            <w:tcW w:w="678" w:type="dxa"/>
+          </w:tcPr>
+          <w:p>
+            <w:pPr>
+              <w:jc w:val="center"/>
+              <w:cnfStyle w:val="000000100000" w:firstRow="0" w:lastRow="0" w:firstColumn="0" w:lastColumn="0" w:oddVBand="0" w:evenVBand="0" w:oddHBand="1" w:evenHBand="0" w:firstRowFirstColumn="0" w:firstRowLastColumn="0" w:lastRowFirstColumn="0" w:lastRowLastColumn="0"/>
+            </w:pPr>
+            <w:r>
+              <w:t>1</w:t>
+            </w:r>
+          </w:p>
+        </w:tc>
+        <w:tc>
+          <w:tcPr>
+            <w:tcW w:w="711" w:type="dxa"/>
+          </w:tcPr>
+          <w:p>
+            <w:pPr>
+              <w:jc w:val="center"/>
+              <w:cnfStyle w:val="000000100000" w:firstRow="0" w:lastRow="0" w:firstColumn="0" w:lastColumn="0" w:oddVBand="0" w:evenVBand="0" w:oddHBand="1" w:evenHBand="0" w:firstRowFirstColumn="0" w:firstRowLastColumn="0" w:lastRowFirstColumn="0" w:lastRowLastColumn="0"/>
+            </w:pPr>
+            <w:r>
+              <w:t>in</w:t>
+            </w:r>
+          </w:p>
+        </w:tc>
+        <w:tc>
+          <w:tcPr>
+            <w:tcW w:w="6381" w:type="dxa"/>
+          </w:tcPr>
+          <w:p>
+            <w:pPr>
+              <w:cnfStyle w:val="000000100000" w:firstRow="0" w:lastRow="0" w:firstColumn="0" w:lastColumn="0" w:oddVBand="0" w:evenVBand="0" w:oddHBand="1" w:evenHBand="0" w:firstRowFirstColumn="0" w:firstRowLastColumn="0" w:lastRowFirstColumn="0" w:lastRowLastColumn="0"/>
+            </w:pPr>
+            <w:proofErr w:type="spellStart"/>
+            <w:r>
+              <w:t>Passthrough</w:t>
+            </w:r>
+            <w:proofErr w:type="spellEnd"/>
+            <w:r>
+              <w:t xml:space="preserve">, overridden while </w:t>
+            </w:r>
+            <w:proofErr w:type="spellStart"/>
+            <w:r>
+              <w:t>seq_enable</w:t>
+            </w:r>
+            <w:proofErr w:type="spellEnd"/>
+            <w:r>
+              <w:t xml:space="preserve"> = 1 and </w:t>
+            </w:r>
+            <w:proofErr w:type="spellStart"/>
+            <w:r>
+              <w:t>seq_finished</w:t>
+            </w:r>
+            <w:proofErr w:type="spellEnd"/>
+            <w:r>
+              <w:t xml:space="preserve"> = 0</w:t>
+            </w:r>
+          </w:p>
+        </w:tc>
+      </w:tr>
+      <w:tr>
+        <w:tc>
+          <w:tcPr>
+            <w:cnfStyle w:val="001000000000" w:firstRow="0" w:lastRow="0" w:firstColumn="1" w:lastColumn="0" w:oddVBand="0" w:evenVBand="0" w:oddHBand="0" w:evenHBand="0" w:firstRowFirstColumn="0" w:firstRowLastColumn="0" w:lastRowFirstColumn="0" w:lastRowLastColumn="0"/>
+            <w:tcW w:w="1585" w:type="dxa"/>
+          </w:tcPr>
+          <w:p>
+            <w:pPr>
+              <w:jc w:val="center"/>
+            </w:pPr>
+            <w:r>
+              <w:t>I2c_instruct</w:t>
+            </w:r>
+          </w:p>
+        </w:tc>
+        <w:tc>
+          <w:tcPr>
+            <w:tcW w:w="678" w:type="dxa"/>
+          </w:tcPr>
+          <w:p>
+            <w:pPr>
+              <w:jc w:val="center"/>
+              <w:cnfStyle w:val="000000000000" w:firstRow="0" w:lastRow="0" w:firstColumn="0" w:lastColumn="0" w:oddVBand="0" w:evenVBand="0" w:oddHBand="0" w:evenHBand="0" w:firstRowFirstColumn="0" w:firstRowLastColumn="0" w:lastRowFirstColumn="0" w:lastRowLastColumn="0"/>
+            </w:pPr>
+            <w:r>
+              <w:t>3</w:t>
+            </w:r>
+          </w:p>
+        </w:tc>
+        <w:tc>
+          <w:tcPr>
+            <w:tcW w:w="711" w:type="dxa"/>
+          </w:tcPr>
+          <w:p>
+            <w:pPr>
+              <w:jc w:val="center"/>
+              <w:cnfStyle w:val="000000000000" w:firstRow="0" w:lastRow="0" w:firstColumn="0" w:lastColumn="0" w:oddVBand="0" w:evenVBand="0" w:oddHBand="0" w:evenHBand="0" w:firstRowFirstColumn="0" w:firstRowLastColumn="0" w:lastRowFirstColumn="0" w:lastRowLastColumn="0"/>
+            </w:pPr>
+            <w:r>
+              <w:t>In</w:t>
+            </w:r>
+          </w:p>
+        </w:tc>
+        <w:tc>
+          <w:tcPr>
+            <w:tcW w:w="6381" w:type="dxa"/>
+          </w:tcPr>
+          <w:p>
+            <w:pPr>
+              <w:cnfStyle w:val="000000000000" w:firstRow="0" w:lastRow="0" w:firstColumn="0" w:lastColumn="0" w:oddVBand="0" w:evenVBand="0" w:oddHBand="0" w:evenHBand="0" w:firstRowFirstColumn="0" w:firstRowLastColumn="0" w:lastRowFirstColumn="0" w:lastRowLastColumn="0"/>
+            </w:pPr>
+            <w:proofErr w:type="spellStart"/>
+            <w:r>
+              <w:t>Passthrough</w:t>
+            </w:r>
+            <w:proofErr w:type="spellEnd"/>
+            <w:r>
+              <w:t xml:space="preserve">, overridden while </w:t>
+            </w:r>
+            <w:proofErr w:type="spellStart"/>
+            <w:r>
+              <w:t>seq_enable</w:t>
+            </w:r>
+            <w:proofErr w:type="spellEnd"/>
+            <w:r>
+              <w:t xml:space="preserve"> = 1 and </w:t>
+            </w:r>
+            <w:proofErr w:type="spellStart"/>
+            <w:r>
+              <w:t>seq_finished</w:t>
+            </w:r>
+            <w:proofErr w:type="spellEnd"/>
+            <w:r>
+              <w:t xml:space="preserve"> = 0</w:t>
+            </w:r>
+          </w:p>
+        </w:tc>
+      </w:tr>
+      <w:tr>
+        <w:trPr>
+          <w:cnfStyle w:val="000000100000" w:firstRow="0" w:lastRow="0" w:firstColumn="0" w:lastColumn="0" w:oddVBand="0" w:evenVBand="0" w:oddHBand="1" w:evenHBand="0" w:firstRowFirstColumn="0" w:firstRowLastColumn="0" w:lastRowFirstColumn="0" w:lastRowLastColumn="0"/>
+        </w:trPr>
+        <w:tc>
+          <w:tcPr>
+            <w:cnfStyle w:val="001000000000" w:firstRow="0" w:lastRow="0" w:firstColumn="1" w:lastColumn="0" w:oddVBand="0" w:evenVBand="0" w:oddHBand="0" w:evenHBand="0" w:firstRowFirstColumn="0" w:firstRowLastColumn="0" w:lastRowFirstColumn="0" w:lastRowLastColumn="0"/>
+            <w:tcW w:w="1585" w:type="dxa"/>
+          </w:tcPr>
+          <w:p>
+            <w:pPr>
+              <w:jc w:val="center"/>
+            </w:pPr>
+            <w:r>
+              <w:t>I2c_clk_div_in</w:t>
+            </w:r>
+          </w:p>
+        </w:tc>
+        <w:tc>
+          <w:tcPr>
+            <w:tcW w:w="678" w:type="dxa"/>
+          </w:tcPr>
+          <w:p>
+            <w:pPr>
+              <w:jc w:val="center"/>
+              <w:cnfStyle w:val="000000100000" w:firstRow="0" w:lastRow="0" w:firstColumn="0" w:lastColumn="0" w:oddVBand="0" w:evenVBand="0" w:oddHBand="1" w:evenHBand="0" w:firstRowFirstColumn="0" w:firstRowLastColumn="0" w:lastRowFirstColumn="0" w:lastRowLastColumn="0"/>
+            </w:pPr>
+            <w:r>
+              <w:t>16</w:t>
+            </w:r>
+          </w:p>
+        </w:tc>
+        <w:tc>
+          <w:tcPr>
+            <w:tcW w:w="711" w:type="dxa"/>
+          </w:tcPr>
+          <w:p>
+            <w:pPr>
+              <w:jc w:val="center"/>
+              <w:cnfStyle w:val="000000100000" w:firstRow="0" w:lastRow="0" w:firstColumn="0" w:lastColumn="0" w:oddVBand="0" w:evenVBand="0" w:oddHBand="1" w:evenHBand="0" w:firstRowFirstColumn="0" w:firstRowLastColumn="0" w:lastRowFirstColumn="0" w:lastRowLastColumn="0"/>
+            </w:pPr>
+            <w:r>
+              <w:t>in</w:t>
+            </w:r>
+          </w:p>
+        </w:tc>
+        <w:tc>
+          <w:tcPr>
+            <w:tcW w:w="6381" w:type="dxa"/>
+          </w:tcPr>
+          <w:p>
+            <w:pPr>
+              <w:cnfStyle w:val="000000100000" w:firstRow="0" w:lastRow="0" w:firstColumn="0" w:lastColumn="0" w:oddVBand="0" w:evenVBand="0" w:oddHBand="1" w:evenHBand="0" w:firstRowFirstColumn="0" w:firstRowLastColumn="0" w:lastRowFirstColumn="0" w:lastRowLastColumn="0"/>
+            </w:pPr>
+            <w:proofErr w:type="spellStart"/>
+            <w:r>
+              <w:t>passthrough</w:t>
+            </w:r>
+            <w:proofErr w:type="spellEnd"/>
+          </w:p>
+        </w:tc>
+      </w:tr>
+      <w:tr>
+        <w:tc>
+          <w:tcPr>
+            <w:cnfStyle w:val="001000000000" w:firstRow="0" w:lastRow="0" w:firstColumn="1" w:lastColumn="0" w:oddVBand="0" w:evenVBand="0" w:oddHBand="0" w:evenHBand="0" w:firstRowFirstColumn="0" w:firstRowLastColumn="0" w:lastRowFirstColumn="0" w:lastRowLastColumn="0"/>
+            <w:tcW w:w="1585" w:type="dxa"/>
+          </w:tcPr>
+          <w:p>
+            <w:pPr>
+              <w:jc w:val="center"/>
+            </w:pPr>
+            <w:r>
+              <w:t>I2c_bus_busy</w:t>
+            </w:r>
+          </w:p>
+        </w:tc>
+        <w:tc>
+          <w:tcPr>
+            <w:tcW w:w="678" w:type="dxa"/>
+          </w:tcPr>
+          <w:p>
+            <w:pPr>
+              <w:jc w:val="center"/>
+              <w:cnfStyle w:val="000000000000" w:firstRow="0" w:lastRow="0" w:firstColumn="0" w:lastColumn="0" w:oddVBand="0" w:evenVBand="0" w:oddHBand="0" w:evenHBand="0" w:firstRowFirstColumn="0" w:firstRowLastColumn="0" w:lastRowFirstColumn="0" w:lastRowLastColumn="0"/>
+            </w:pPr>
+            <w:r>
+              <w:t>1</w:t>
+            </w:r>
+          </w:p>
+        </w:tc>
+        <w:tc>
+          <w:tcPr>
+            <w:tcW w:w="711" w:type="dxa"/>
+          </w:tcPr>
+          <w:p>
+            <w:pPr>
+              <w:jc w:val="center"/>
+              <w:cnfStyle w:val="000000000000" w:firstRow="0" w:lastRow="0" w:firstColumn="0" w:lastColumn="0" w:oddVBand="0" w:evenVBand="0" w:oddHBand="0" w:evenHBand="0" w:firstRowFirstColumn="0" w:firstRowLastColumn="0" w:lastRowFirstColumn="0" w:lastRowLastColumn="0"/>
+            </w:pPr>
+            <w:r>
+              <w:t>out</w:t>
+            </w:r>
+          </w:p>
+        </w:tc>
+        <w:tc>
+          <w:tcPr>
+            <w:tcW w:w="6381" w:type="dxa"/>
+          </w:tcPr>
+          <w:p>
+            <w:pPr>
+              <w:cnfStyle w:val="000000000000" w:firstRow="0" w:lastRow="0" w:firstColumn="0" w:lastColumn="0" w:oddVBand="0" w:evenVBand="0" w:oddHBand="0" w:evenHBand="0" w:firstRowFirstColumn="0" w:firstRowLastColumn="0" w:lastRowFirstColumn="0" w:lastRowLastColumn="0"/>
+            </w:pPr>
+            <w:proofErr w:type="spellStart"/>
+            <w:r>
+              <w:t>passthrough</w:t>
+            </w:r>
+            <w:proofErr w:type="spellEnd"/>
+          </w:p>
+        </w:tc>
+      </w:tr>
+      <w:tr>
+        <w:trPr>
+          <w:cnfStyle w:val="000000100000" w:firstRow="0" w:lastRow="0" w:firstColumn="0" w:lastColumn="0" w:oddVBand="0" w:evenVBand="0" w:oddHBand="1" w:evenHBand="0" w:firstRowFirstColumn="0" w:firstRowLastColumn="0" w:lastRowFirstColumn="0" w:lastRowLastColumn="0"/>
+        </w:trPr>
+        <w:tc>
+          <w:tcPr>
+            <w:cnfStyle w:val="001000000000" w:firstRow="0" w:lastRow="0" w:firstColumn="1" w:lastColumn="0" w:oddVBand="0" w:evenVBand="0" w:oddHBand="0" w:evenHBand="0" w:firstRowFirstColumn="0" w:firstRowLastColumn="0" w:lastRowFirstColumn="0" w:lastRowLastColumn="0"/>
+            <w:tcW w:w="1585" w:type="dxa"/>
+          </w:tcPr>
+          <w:p>
+            <w:pPr>
+              <w:jc w:val="center"/>
+            </w:pPr>
+            <w:r>
+              <w:t>I2c_int</w:t>
+            </w:r>
+          </w:p>
+        </w:tc>
+        <w:tc>
+          <w:tcPr>
+            <w:tcW w:w="678" w:type="dxa"/>
+          </w:tcPr>
+          <w:p>
+            <w:pPr>
+              <w:jc w:val="center"/>
+              <w:cnfStyle w:val="000000100000" w:firstRow="0" w:lastRow="0" w:firstColumn="0" w:lastColumn="0" w:oddVBand="0" w:evenVBand="0" w:oddHBand="1" w:evenHBand="0" w:firstRowFirstColumn="0" w:firstRowLastColumn="0" w:lastRowFirstColumn="0" w:lastRowLastColumn="0"/>
+            </w:pPr>
+            <w:r>
+              <w:t>1</w:t>
+            </w:r>
+          </w:p>
+        </w:tc>
+        <w:tc>
+          <w:tcPr>
+            <w:tcW w:w="711" w:type="dxa"/>
+          </w:tcPr>
+          <w:p>
+            <w:pPr>
+              <w:jc w:val="center"/>
+              <w:cnfStyle w:val="000000100000" w:firstRow="0" w:lastRow="0" w:firstColumn="0" w:lastColumn="0" w:oddVBand="0" w:evenVBand="0" w:oddHBand="1" w:evenHBand="0" w:firstRowFirstColumn="0" w:firstRowLastColumn="0" w:lastRowFirstColumn="0" w:lastRowLastColumn="0"/>
+            </w:pPr>
+            <w:r>
+              <w:t>out</w:t>
+            </w:r>
+          </w:p>
+        </w:tc>
+        <w:tc>
+          <w:tcPr>
+            <w:tcW w:w="6381" w:type="dxa"/>
+          </w:tcPr>
+          <w:p>
+            <w:pPr>
+              <w:cnfStyle w:val="000000100000" w:firstRow="0" w:lastRow="0" w:firstColumn="0" w:lastColumn="0" w:oddVBand="0" w:evenVBand="0" w:oddHBand="1" w:evenHBand="0" w:firstRowFirstColumn="0" w:firstRowLastColumn="0" w:lastRowFirstColumn="0" w:lastRowLastColumn="0"/>
+            </w:pPr>
+            <w:proofErr w:type="spellStart"/>
+            <w:r>
+              <w:t>P</w:t>
+            </w:r>
+            <w:r>
+              <w:t>assthrough</w:t>
+            </w:r>
+            <w:proofErr w:type="spellEnd"/>
+            <w:r>
+              <w:t>,</w:t>
+            </w:r>
+          </w:p>
+        </w:tc>
+      </w:tr>
+      <w:tr>
+        <w:tc>
+          <w:tcPr>
+            <w:cnfStyle w:val="001000000000" w:firstRow="0" w:lastRow="0" w:firstColumn="1" w:lastColumn="0" w:oddVBand="0" w:evenVBand="0" w:oddHBand="0" w:evenHBand="0" w:firstRowFirstColumn="0" w:firstRowLastColumn="0" w:lastRowFirstColumn="0" w:lastRowLastColumn="0"/>
+            <w:tcW w:w="1585" w:type="dxa"/>
+          </w:tcPr>
+          <w:p>
+            <w:pPr>
+              <w:jc w:val="center"/>
+            </w:pPr>
+            <w:r>
+              <w:t>I2c_status_out</w:t>
+            </w:r>
+          </w:p>
+        </w:tc>
+        <w:tc>
+          <w:tcPr>
+            <w:tcW w:w="678" w:type="dxa"/>
+          </w:tcPr>
+          <w:p>
+            <w:pPr>
+              <w:jc w:val="center"/>
+              <w:cnfStyle w:val="000000000000" w:firstRow="0" w:lastRow="0" w:firstColumn="0" w:lastColumn="0" w:oddVBand="0" w:evenVBand="0" w:oddHBand="0" w:evenHBand="0" w:firstRowFirstColumn="0" w:firstRowLastColumn="0" w:lastRowFirstColumn="0" w:lastRowLastColumn="0"/>
+            </w:pPr>
+            <w:r>
+              <w:t>2</w:t>
+            </w:r>
+          </w:p>
+        </w:tc>
+        <w:tc>
+          <w:tcPr>
+            <w:tcW w:w="711" w:type="dxa"/>
+          </w:tcPr>
+          <w:p>
+            <w:pPr>
+              <w:jc w:val="center"/>
+              <w:cnfStyle w:val="000000000000" w:firstRow="0" w:lastRow="0" w:firstColumn="0" w:lastColumn="0" w:oddVBand="0" w:evenVBand="0" w:oddHBand="0" w:evenHBand="0" w:firstRowFirstColumn="0" w:firstRowLastColumn="0" w:lastRowFirstColumn="0" w:lastRowLastColumn="0"/>
+            </w:pPr>
+            <w:r>
+              <w:t>out</w:t>
+            </w:r>
+          </w:p>
+        </w:tc>
+        <w:tc>
+          <w:tcPr>
+            <w:tcW w:w="6381" w:type="dxa"/>
+          </w:tcPr>
+          <w:p>
+            <w:pPr>
+              <w:cnfStyle w:val="000000000000" w:firstRow="0" w:lastRow="0" w:firstColumn="0" w:lastColumn="0" w:oddVBand="0" w:evenVBand="0" w:oddHBand="0" w:evenHBand="0" w:firstRowFirstColumn="0" w:firstRowLastColumn="0" w:lastRowFirstColumn="0" w:lastRowLastColumn="0"/>
+            </w:pPr>
+            <w:proofErr w:type="spellStart"/>
+            <w:r>
+              <w:t>passthrough</w:t>
+            </w:r>
+            <w:proofErr w:type="spellEnd"/>
+          </w:p>
+        </w:tc>
+      </w:tr>
+      <w:tr>
+        <w:trPr>
+          <w:cnfStyle w:val="000000100000" w:firstRow="0" w:lastRow="0" w:firstColumn="0" w:lastColumn="0" w:oddVBand="0" w:evenVBand="0" w:oddHBand="1" w:evenHBand="0" w:firstRowFirstColumn="0" w:firstRowLastColumn="0" w:lastRowFirstColumn="0" w:lastRowLastColumn="0"/>
+        </w:trPr>
+        <w:tc>
+          <w:tcPr>
+            <w:cnfStyle w:val="001000000000" w:firstRow="0" w:lastRow="0" w:firstColumn="1" w:lastColumn="0" w:oddVBand="0" w:evenVBand="0" w:oddHBand="0" w:evenHBand="0" w:firstRowFirstColumn="0" w:firstRowLastColumn="0" w:lastRowFirstColumn="0" w:lastRowLastColumn="0"/>
+            <w:tcW w:w="1585" w:type="dxa"/>
+          </w:tcPr>
+          <w:p>
+            <w:pPr>
+              <w:jc w:val="center"/>
+            </w:pPr>
+            <w:r>
+              <w:t>I2c_data_in</w:t>
+            </w:r>
+          </w:p>
+        </w:tc>
+        <w:tc>
+          <w:tcPr>
+            <w:tcW w:w="678" w:type="dxa"/>
+          </w:tcPr>
+          <w:p>
+            <w:pPr>
+              <w:jc w:val="center"/>
+              <w:cnfStyle w:val="000000100000" w:firstRow="0" w:lastRow="0" w:firstColumn="0" w:lastColumn="0" w:oddVBand="0" w:evenVBand="0" w:oddHBand="1" w:evenHBand="0" w:firstRowFirstColumn="0" w:firstRowLastColumn="0" w:lastRowFirstColumn="0" w:lastRowLastColumn="0"/>
+            </w:pPr>
+            <w:r>
+              <w:t>8</w:t>
+            </w:r>
+          </w:p>
+        </w:tc>
+        <w:tc>
+          <w:tcPr>
+            <w:tcW w:w="711" w:type="dxa"/>
+          </w:tcPr>
+          <w:p>
+            <w:pPr>
+              <w:jc w:val="center"/>
+              <w:cnfStyle w:val="000000100000" w:firstRow="0" w:lastRow="0" w:firstColumn="0" w:lastColumn="0" w:oddVBand="0" w:evenVBand="0" w:oddHBand="1" w:evenHBand="0" w:firstRowFirstColumn="0" w:firstRowLastColumn="0" w:lastRowFirstColumn="0" w:lastRowLastColumn="0"/>
+            </w:pPr>
+            <w:r>
+              <w:t>in</w:t>
+            </w:r>
+          </w:p>
+        </w:tc>
+        <w:tc>
+          <w:tcPr>
+            <w:tcW w:w="6381" w:type="dxa"/>
+          </w:tcPr>
+          <w:p>
+            <w:pPr>
+              <w:cnfStyle w:val="000000100000" w:firstRow="0" w:lastRow="0" w:firstColumn="0" w:lastColumn="0" w:oddVBand="0" w:evenVBand="0" w:oddHBand="1" w:evenHBand="0" w:firstRowFirstColumn="0" w:firstRowLastColumn="0" w:lastRowFirstColumn="0" w:lastRowLastColumn="0"/>
+            </w:pPr>
+            <w:proofErr w:type="spellStart"/>
+            <w:r>
+              <w:t>Passthrough</w:t>
+            </w:r>
+            <w:proofErr w:type="spellEnd"/>
+            <w:r>
+              <w:t xml:space="preserve">, overridden while </w:t>
+            </w:r>
+            <w:proofErr w:type="spellStart"/>
+            <w:r>
+              <w:t>seq_enable</w:t>
+            </w:r>
+            <w:proofErr w:type="spellEnd"/>
+            <w:r>
+              <w:t xml:space="preserve"> = 1 and </w:t>
+            </w:r>
+            <w:proofErr w:type="spellStart"/>
+            <w:r>
+              <w:t>seq_finished</w:t>
+            </w:r>
+            <w:proofErr w:type="spellEnd"/>
+            <w:r>
+              <w:t xml:space="preserve"> = 0</w:t>
+            </w:r>
+          </w:p>
+        </w:tc>
+      </w:tr>
+      <w:tr>
+        <w:tc>
+          <w:tcPr>
+            <w:cnfStyle w:val="001000000000" w:firstRow="0" w:lastRow="0" w:firstColumn="1" w:lastColumn="0" w:oddVBand="0" w:evenVBand="0" w:oddHBand="0" w:evenHBand="0" w:firstRowFirstColumn="0" w:firstRowLastColumn="0" w:lastRowFirstColumn="0" w:lastRowLastColumn="0"/>
+            <w:tcW w:w="1585" w:type="dxa"/>
+          </w:tcPr>
+          <w:p>
+            <w:pPr>
+              <w:jc w:val="center"/>
+            </w:pPr>
+            <w:r>
+              <w:t>I2c_data_out</w:t>
+            </w:r>
+          </w:p>
+        </w:tc>
+        <w:tc>
+          <w:tcPr>
+            <w:tcW w:w="678" w:type="dxa"/>
+          </w:tcPr>
+          <w:p>
+            <w:pPr>
+              <w:jc w:val="center"/>
+              <w:cnfStyle w:val="000000000000" w:firstRow="0" w:lastRow="0" w:firstColumn="0" w:lastColumn="0" w:oddVBand="0" w:evenVBand="0" w:oddHBand="0" w:evenHBand="0" w:firstRowFirstColumn="0" w:firstRowLastColumn="0" w:lastRowFirstColumn="0" w:lastRowLastColumn="0"/>
+            </w:pPr>
+            <w:r>
+              <w:t>8</w:t>
+            </w:r>
+          </w:p>
+        </w:tc>
+        <w:tc>
+          <w:tcPr>
+            <w:tcW w:w="711" w:type="dxa"/>
+          </w:tcPr>
+          <w:p>
+            <w:pPr>
+              <w:jc w:val="center"/>
+              <w:cnfStyle w:val="000000000000" w:firstRow="0" w:lastRow="0" w:firstColumn="0" w:lastColumn="0" w:oddVBand="0" w:evenVBand="0" w:oddHBand="0" w:evenHBand="0" w:firstRowFirstColumn="0" w:firstRowLastColumn="0" w:lastRowFirstColumn="0" w:lastRowLastColumn="0"/>
+            </w:pPr>
+            <w:r>
+              <w:t>out</w:t>
+            </w:r>
+          </w:p>
+        </w:tc>
+        <w:tc>
+          <w:tcPr>
+            <w:tcW w:w="6381" w:type="dxa"/>
+          </w:tcPr>
+          <w:p>
+            <w:pPr>
+              <w:cnfStyle w:val="000000000000" w:firstRow="0" w:lastRow="0" w:firstColumn="0" w:lastColumn="0" w:oddVBand="0" w:evenVBand="0" w:oddHBand="0" w:evenHBand="0" w:firstRowFirstColumn="0" w:firstRowLastColumn="0" w:lastRowFirstColumn="0" w:lastRowLastColumn="0"/>
+            </w:pPr>
+            <w:proofErr w:type="spellStart"/>
+            <w:r>
+              <w:t>Passthrough</w:t>
+            </w:r>
+            <w:proofErr w:type="spellEnd"/>
+          </w:p>
+        </w:tc>
+      </w:tr>
+      <w:tr>
+        <w:trPr>
+          <w:cnfStyle w:val="000000100000" w:firstRow="0" w:lastRow="0" w:firstColumn="0" w:lastColumn="0" w:oddVBand="0" w:evenVBand="0" w:oddHBand="1" w:evenHBand="0" w:firstRowFirstColumn="0" w:firstRowLastColumn="0" w:lastRowFirstColumn="0" w:lastRowLastColumn="0"/>
+        </w:trPr>
+        <w:tc>
+          <w:tcPr>
+            <w:cnfStyle w:val="001000000000" w:firstRow="0" w:lastRow="0" w:firstColumn="1" w:lastColumn="0" w:oddVBand="0" w:evenVBand="0" w:oddHBand="0" w:evenHBand="0" w:firstRowFirstColumn="0" w:firstRowLastColumn="0" w:lastRowFirstColumn="0" w:lastRowLastColumn="0"/>
+            <w:tcW w:w="1585" w:type="dxa"/>
+          </w:tcPr>
+          <w:p>
+            <w:pPr>
+              <w:jc w:val="center"/>
+            </w:pPr>
+            <w:r>
+              <w:t>SDAI</w:t>
+            </w:r>
+          </w:p>
+        </w:tc>
+        <w:tc>
+          <w:tcPr>
+            <w:tcW w:w="678" w:type="dxa"/>
+          </w:tcPr>
+          <w:p>
+            <w:pPr>
+              <w:jc w:val="center"/>
+              <w:cnfStyle w:val="000000100000" w:firstRow="0" w:lastRow="0" w:firstColumn="0" w:lastColumn="0" w:oddVBand="0" w:evenVBand="0" w:oddHBand="1" w:evenHBand="0" w:firstRowFirstColumn="0" w:firstRowLastColumn="0" w:lastRowFirstColumn="0" w:lastRowLastColumn="0"/>
+            </w:pPr>
+            <w:r>
+              <w:t>1</w:t>
+            </w:r>
+          </w:p>
+        </w:tc>
+        <w:tc>
+          <w:tcPr>
+            <w:tcW w:w="711" w:type="dxa"/>
+          </w:tcPr>
+          <w:p>
+            <w:pPr>
+              <w:jc w:val="center"/>
+              <w:cnfStyle w:val="000000100000" w:firstRow="0" w:lastRow="0" w:firstColumn="0" w:lastColumn="0" w:oddVBand="0" w:evenVBand="0" w:oddHBand="1" w:evenHBand="0" w:firstRowFirstColumn="0" w:firstRowLastColumn="0" w:lastRowFirstColumn="0" w:lastRowLastColumn="0"/>
+            </w:pPr>
+            <w:r>
+              <w:t>In</w:t>
+            </w:r>
+          </w:p>
+        </w:tc>
+        <w:tc>
+          <w:tcPr>
+            <w:tcW w:w="6381" w:type="dxa"/>
+          </w:tcPr>
+          <w:p>
+            <w:pPr>
+              <w:cnfStyle w:val="000000100000" w:firstRow="0" w:lastRow="0" w:firstColumn="0" w:lastColumn="0" w:oddVBand="0" w:evenVBand="0" w:oddHBand="1" w:evenHBand="0" w:firstRowFirstColumn="0" w:firstRowLastColumn="0" w:lastRowFirstColumn="0" w:lastRowLastColumn="0"/>
+            </w:pPr>
+            <w:proofErr w:type="spellStart"/>
+            <w:r>
+              <w:t>Passthrough</w:t>
+            </w:r>
+            <w:proofErr w:type="spellEnd"/>
+          </w:p>
+        </w:tc>
+      </w:tr>
+      <w:tr>
+        <w:tc>
+          <w:tcPr>
+            <w:cnfStyle w:val="001000000000" w:firstRow="0" w:lastRow="0" w:firstColumn="1" w:lastColumn="0" w:oddVBand="0" w:evenVBand="0" w:oddHBand="0" w:evenHBand="0" w:firstRowFirstColumn="0" w:firstRowLastColumn="0" w:lastRowFirstColumn="0" w:lastRowLastColumn="0"/>
+            <w:tcW w:w="1585" w:type="dxa"/>
+          </w:tcPr>
+          <w:p>
+            <w:pPr>
+              <w:jc w:val="center"/>
+            </w:pPr>
+            <w:r>
+              <w:t>SDAO</w:t>
+            </w:r>
+          </w:p>
+        </w:tc>
+        <w:tc>
+          <w:tcPr>
+            <w:tcW w:w="678" w:type="dxa"/>
+          </w:tcPr>
+          <w:p>
+            <w:pPr>
+              <w:jc w:val="center"/>
+              <w:cnfStyle w:val="000000000000" w:firstRow="0" w:lastRow="0" w:firstColumn="0" w:lastColumn="0" w:oddVBand="0" w:evenVBand="0" w:oddHBand="0" w:evenHBand="0" w:firstRowFirstColumn="0" w:firstRowLastColumn="0" w:lastRowFirstColumn="0" w:lastRowLastColumn="0"/>
+            </w:pPr>
+            <w:r>
+              <w:t>1</w:t>
+            </w:r>
+          </w:p>
+        </w:tc>
+        <w:tc>
+          <w:tcPr>
+            <w:tcW w:w="711" w:type="dxa"/>
+          </w:tcPr>
+          <w:p>
+            <w:pPr>
+              <w:jc w:val="center"/>
+              <w:cnfStyle w:val="000000000000" w:firstRow="0" w:lastRow="0" w:firstColumn="0" w:lastColumn="0" w:oddVBand="0" w:evenVBand="0" w:oddHBand="0" w:evenHBand="0" w:firstRowFirstColumn="0" w:firstRowLastColumn="0" w:lastRowFirstColumn="0" w:lastRowLastColumn="0"/>
+            </w:pPr>
+            <w:r>
+              <w:t>Out</w:t>
+            </w:r>
+          </w:p>
+        </w:tc>
+        <w:tc>
+          <w:tcPr>
+            <w:tcW w:w="6381" w:type="dxa"/>
+          </w:tcPr>
+          <w:p>
+            <w:pPr>
+              <w:cnfStyle w:val="000000000000" w:firstRow="0" w:lastRow="0" w:firstColumn="0" w:lastColumn="0" w:oddVBand="0" w:evenVBand="0" w:oddHBand="0" w:evenHBand="0" w:firstRowFirstColumn="0" w:firstRowLastColumn="0" w:lastRowFirstColumn="0" w:lastRowLastColumn="0"/>
+            </w:pPr>
+            <w:proofErr w:type="spellStart"/>
+            <w:r>
+              <w:t>Passthrough</w:t>
+            </w:r>
+            <w:proofErr w:type="spellEnd"/>
+          </w:p>
+        </w:tc>
+      </w:tr>
+      <w:tr>
+        <w:trPr>
+          <w:cnfStyle w:val="000000100000" w:firstRow="0" w:lastRow="0" w:firstColumn="0" w:lastColumn="0" w:oddVBand="0" w:evenVBand="0" w:oddHBand="1" w:evenHBand="0" w:firstRowFirstColumn="0" w:firstRowLastColumn="0" w:lastRowFirstColumn="0" w:lastRowLastColumn="0"/>
+        </w:trPr>
+        <w:tc>
+          <w:tcPr>
+            <w:cnfStyle w:val="001000000000" w:firstRow="0" w:lastRow="0" w:firstColumn="1" w:lastColumn="0" w:oddVBand="0" w:evenVBand="0" w:oddHBand="0" w:evenHBand="0" w:firstRowFirstColumn="0" w:firstRowLastColumn="0" w:lastRowFirstColumn="0" w:lastRowLastColumn="0"/>
+            <w:tcW w:w="1585" w:type="dxa"/>
+          </w:tcPr>
+          <w:p>
+            <w:pPr>
+              <w:jc w:val="center"/>
+            </w:pPr>
+            <w:r>
+              <w:lastRenderedPageBreak/>
+              <w:t>SDAE</w:t>
+            </w:r>
+          </w:p>
+        </w:tc>
+        <w:tc>
+          <w:tcPr>
+            <w:tcW w:w="678" w:type="dxa"/>
+          </w:tcPr>
+          <w:p>
+            <w:pPr>
+              <w:jc w:val="center"/>
+              <w:cnfStyle w:val="000000100000" w:firstRow="0" w:lastRow="0" w:firstColumn="0" w:lastColumn="0" w:oddVBand="0" w:evenVBand="0" w:oddHBand="1" w:evenHBand="0" w:firstRowFirstColumn="0" w:firstRowLastColumn="0" w:lastRowFirstColumn="0" w:lastRowLastColumn="0"/>
+            </w:pPr>
+            <w:r>
+              <w:t>1</w:t>
+            </w:r>
+          </w:p>
+        </w:tc>
+        <w:tc>
+          <w:tcPr>
+            <w:tcW w:w="711" w:type="dxa"/>
+          </w:tcPr>
+          <w:p>
+            <w:pPr>
+              <w:jc w:val="center"/>
+              <w:cnfStyle w:val="000000100000" w:firstRow="0" w:lastRow="0" w:firstColumn="0" w:lastColumn="0" w:oddVBand="0" w:evenVBand="0" w:oddHBand="1" w:evenHBand="0" w:firstRowFirstColumn="0" w:firstRowLastColumn="0" w:lastRowFirstColumn="0" w:lastRowLastColumn="0"/>
+            </w:pPr>
+            <w:r>
+              <w:t>Out</w:t>
+            </w:r>
+          </w:p>
+        </w:tc>
+        <w:tc>
+          <w:tcPr>
+            <w:tcW w:w="6381" w:type="dxa"/>
+          </w:tcPr>
+          <w:p>
+            <w:pPr>
+              <w:cnfStyle w:val="000000100000" w:firstRow="0" w:lastRow="0" w:firstColumn="0" w:lastColumn="0" w:oddVBand="0" w:evenVBand="0" w:oddHBand="1" w:evenHBand="0" w:firstRowFirstColumn="0" w:firstRowLastColumn="0" w:lastRowFirstColumn="0" w:lastRowLastColumn="0"/>
+            </w:pPr>
+            <w:proofErr w:type="spellStart"/>
+            <w:r>
+              <w:t>Passthrough</w:t>
+            </w:r>
+            <w:proofErr w:type="spellEnd"/>
+          </w:p>
+        </w:tc>
+      </w:tr>
+      <w:tr>
+        <w:tc>
+          <w:tcPr>
+            <w:cnfStyle w:val="001000000000" w:firstRow="0" w:lastRow="0" w:firstColumn="1" w:lastColumn="0" w:oddVBand="0" w:evenVBand="0" w:oddHBand="0" w:evenHBand="0" w:firstRowFirstColumn="0" w:firstRowLastColumn="0" w:lastRowFirstColumn="0" w:lastRowLastColumn="0"/>
+            <w:tcW w:w="1585" w:type="dxa"/>
+          </w:tcPr>
+          <w:p>
+            <w:pPr>
+              <w:jc w:val="center"/>
+            </w:pPr>
+            <w:r>
+              <w:t>SCLI</w:t>
+            </w:r>
+          </w:p>
+        </w:tc>
+        <w:tc>
+          <w:tcPr>
+            <w:tcW w:w="678" w:type="dxa"/>
+          </w:tcPr>
+          <w:p>
+            <w:pPr>
+              <w:jc w:val="center"/>
+              <w:cnfStyle w:val="000000000000" w:firstRow="0" w:lastRow="0" w:firstColumn="0" w:lastColumn="0" w:oddVBand="0" w:evenVBand="0" w:oddHBand="0" w:evenHBand="0" w:firstRowFirstColumn="0" w:firstRowLastColumn="0" w:lastRowFirstColumn="0" w:lastRowLastColumn="0"/>
+            </w:pPr>
+            <w:r>
+              <w:t>1</w:t>
+            </w:r>
+          </w:p>
+        </w:tc>
+        <w:tc>
+          <w:tcPr>
+            <w:tcW w:w="711" w:type="dxa"/>
+          </w:tcPr>
+          <w:p>
+            <w:pPr>
+              <w:jc w:val="center"/>
+              <w:cnfStyle w:val="000000000000" w:firstRow="0" w:lastRow="0" w:firstColumn="0" w:lastColumn="0" w:oddVBand="0" w:evenVBand="0" w:oddHBand="0" w:evenHBand="0" w:firstRowFirstColumn="0" w:firstRowLastColumn="0" w:lastRowFirstColumn="0" w:lastRowLastColumn="0"/>
+            </w:pPr>
+            <w:r>
+              <w:t>In</w:t>
+            </w:r>
+          </w:p>
+        </w:tc>
+        <w:tc>
+          <w:tcPr>
+            <w:tcW w:w="6381" w:type="dxa"/>
+          </w:tcPr>
+          <w:p>
+            <w:pPr>
+              <w:cnfStyle w:val="000000000000" w:firstRow="0" w:lastRow="0" w:firstColumn="0" w:lastColumn="0" w:oddVBand="0" w:evenVBand="0" w:oddHBand="0" w:evenHBand="0" w:firstRowFirstColumn="0" w:firstRowLastColumn="0" w:lastRowFirstColumn="0" w:lastRowLastColumn="0"/>
+            </w:pPr>
+            <w:proofErr w:type="spellStart"/>
+            <w:r>
+              <w:t>Passthrough</w:t>
+            </w:r>
+            <w:proofErr w:type="spellEnd"/>
+          </w:p>
+        </w:tc>
+      </w:tr>
+      <w:tr>
+        <w:trPr>
+          <w:cnfStyle w:val="000000100000" w:firstRow="0" w:lastRow="0" w:firstColumn="0" w:lastColumn="0" w:oddVBand="0" w:evenVBand="0" w:oddHBand="1" w:evenHBand="0" w:firstRowFirstColumn="0" w:firstRowLastColumn="0" w:lastRowFirstColumn="0" w:lastRowLastColumn="0"/>
+        </w:trPr>
+        <w:tc>
+          <w:tcPr>
+            <w:cnfStyle w:val="001000000000" w:firstRow="0" w:lastRow="0" w:firstColumn="1" w:lastColumn="0" w:oddVBand="0" w:evenVBand="0" w:oddHBand="0" w:evenHBand="0" w:firstRowFirstColumn="0" w:firstRowLastColumn="0" w:lastRowFirstColumn="0" w:lastRowLastColumn="0"/>
+            <w:tcW w:w="1585" w:type="dxa"/>
+          </w:tcPr>
+          <w:p>
+            <w:pPr>
+              <w:jc w:val="center"/>
+            </w:pPr>
+            <w:r>
+              <w:t>SCLO</w:t>
+            </w:r>
+          </w:p>
+        </w:tc>
+        <w:tc>
+          <w:tcPr>
+            <w:tcW w:w="678" w:type="dxa"/>
+          </w:tcPr>
+          <w:p>
+            <w:pPr>
+              <w:jc w:val="center"/>
+              <w:cnfStyle w:val="000000100000" w:firstRow="0" w:lastRow="0" w:firstColumn="0" w:lastColumn="0" w:oddVBand="0" w:evenVBand="0" w:oddHBand="1" w:evenHBand="0" w:firstRowFirstColumn="0" w:firstRowLastColumn="0" w:lastRowFirstColumn="0" w:lastRowLastColumn="0"/>
+            </w:pPr>
+            <w:r>
+              <w:t>1</w:t>
+            </w:r>
+          </w:p>
+        </w:tc>
+        <w:tc>
+          <w:tcPr>
+            <w:tcW w:w="711" w:type="dxa"/>
+          </w:tcPr>
+          <w:p>
+            <w:pPr>
+              <w:jc w:val="center"/>
+              <w:cnfStyle w:val="000000100000" w:firstRow="0" w:lastRow="0" w:firstColumn="0" w:lastColumn="0" w:oddVBand="0" w:evenVBand="0" w:oddHBand="1" w:evenHBand="0" w:firstRowFirstColumn="0" w:firstRowLastColumn="0" w:lastRowFirstColumn="0" w:lastRowLastColumn="0"/>
+            </w:pPr>
+            <w:r>
+              <w:t>Out</w:t>
+            </w:r>
+          </w:p>
+        </w:tc>
+        <w:tc>
+          <w:tcPr>
+            <w:tcW w:w="6381" w:type="dxa"/>
+          </w:tcPr>
+          <w:p>
+            <w:pPr>
+              <w:cnfStyle w:val="000000100000" w:firstRow="0" w:lastRow="0" w:firstColumn="0" w:lastColumn="0" w:oddVBand="0" w:evenVBand="0" w:oddHBand="1" w:evenHBand="0" w:firstRowFirstColumn="0" w:firstRowLastColumn="0" w:lastRowFirstColumn="0" w:lastRowLastColumn="0"/>
+            </w:pPr>
+            <w:proofErr w:type="spellStart"/>
+            <w:r>
+              <w:t>Passthrough</w:t>
+            </w:r>
+            <w:proofErr w:type="spellEnd"/>
+          </w:p>
+        </w:tc>
+      </w:tr>
+      <w:tr>
+        <w:tc>
+          <w:tcPr>
+            <w:cnfStyle w:val="001000000000" w:firstRow="0" w:lastRow="0" w:firstColumn="1" w:lastColumn="0" w:oddVBand="0" w:evenVBand="0" w:oddHBand="0" w:evenHBand="0" w:firstRowFirstColumn="0" w:firstRowLastColumn="0" w:lastRowFirstColumn="0" w:lastRowLastColumn="0"/>
+            <w:tcW w:w="1585" w:type="dxa"/>
+          </w:tcPr>
+          <w:p>
+            <w:pPr>
+              <w:jc w:val="center"/>
+            </w:pPr>
+            <w:r>
+              <w:t>SCLE</w:t>
+            </w:r>
+          </w:p>
+        </w:tc>
+        <w:tc>
+          <w:tcPr>
+            <w:tcW w:w="678" w:type="dxa"/>
+          </w:tcPr>
+          <w:p>
+            <w:pPr>
+              <w:jc w:val="center"/>
+              <w:cnfStyle w:val="000000000000" w:firstRow="0" w:lastRow="0" w:firstColumn="0" w:lastColumn="0" w:oddVBand="0" w:evenVBand="0" w:oddHBand="0" w:evenHBand="0" w:firstRowFirstColumn="0" w:firstRowLastColumn="0" w:lastRowFirstColumn="0" w:lastRowLastColumn="0"/>
+            </w:pPr>
+            <w:r>
+              <w:t>1</w:t>
+            </w:r>
+          </w:p>
+        </w:tc>
+        <w:tc>
+          <w:tcPr>
+            <w:tcW w:w="711" w:type="dxa"/>
+          </w:tcPr>
+          <w:p>
+            <w:pPr>
+              <w:jc w:val="center"/>
+              <w:cnfStyle w:val="000000000000" w:firstRow="0" w:lastRow="0" w:firstColumn="0" w:lastColumn="0" w:oddVBand="0" w:evenVBand="0" w:oddHBand="0" w:evenHBand="0" w:firstRowFirstColumn="0" w:firstRowLastColumn="0" w:lastRowFirstColumn="0" w:lastRowLastColumn="0"/>
+            </w:pPr>
+            <w:r>
+              <w:t>Out</w:t>
+            </w:r>
+          </w:p>
+        </w:tc>
+        <w:tc>
+          <w:tcPr>
+            <w:tcW w:w="6381" w:type="dxa"/>
+          </w:tcPr>
+          <w:p>
+            <w:pPr>
+              <w:cnfStyle w:val="000000000000" w:firstRow="0" w:lastRow="0" w:firstColumn="0" w:lastColumn="0" w:oddVBand="0" w:evenVBand="0" w:oddHBand="0" w:evenHBand="0" w:firstRowFirstColumn="0" w:firstRowLastColumn="0" w:lastRowFirstColumn="0" w:lastRowLastColumn="0"/>
+            </w:pPr>
+            <w:proofErr w:type="spellStart"/>
+            <w:r>
+              <w:t>passthrough</w:t>
+            </w:r>
+            <w:proofErr w:type="spellEnd"/>
+          </w:p>
+        </w:tc>
+      </w:tr>
+    </w:tbl>
+    <w:p/>
+    <w:p>
+      <w:pPr>
+        <w:pStyle w:val="Heading2"/>
+      </w:pPr>
+      <w:proofErr w:type="spellStart"/>
+      <w:proofErr w:type="gramStart"/>
+      <w:r>
+        <w:t>uSRAM</w:t>
+      </w:r>
+      <w:proofErr w:type="spellEnd"/>
+      <w:proofErr w:type="gramEnd"/>
+    </w:p>
+    <w:p>
+      <w:r>
+        <w:t xml:space="preserve">Within Smartfusion2 </w:t>
+      </w:r>
+      <w:r>
+        <w:t xml:space="preserve">devices each </w:t>
+      </w:r>
+      <w:proofErr w:type="spellStart"/>
+      <w:r>
+        <w:t>uSRAM</w:t>
+      </w:r>
+      <w:proofErr w:type="spellEnd"/>
+      <w:r>
+        <w:t xml:space="preserve"> block contains 1,152 bits</w:t>
+      </w:r>
+      <w:r>
+        <w:t>. This is configurable to a variety of depth and width combinations but this design will use 128 locations of 8 bits each. These locations will be used in groups of 2 where even RAM locations</w:t>
+      </w:r>
+      <w:r>
+        <w:t xml:space="preserve"> (LSB = 0)</w:t>
+      </w:r>
+      <w:r>
+        <w:t xml:space="preserve"> will store data and</w:t>
+      </w:r>
+      <w:r>
+        <w:t xml:space="preserve"> odd RAM locations (LSB </w:t>
+      </w:r>
+      <w:r>
+        <w:t>= 1) will store the instruction.</w:t>
+      </w:r>
+    </w:p>
+    <w:p>
+      <w:pPr>
+        <w:pStyle w:val="Caption"/>
+        <w:keepNext/>
+      </w:pPr>
+      <w:r>
+        <w:t xml:space="preserve">Table </w:t>
+      </w:r>
+      <w:fldSimple w:instr=" SEQ Table \* ARABIC ">
+        <w:r>
+          <w:rPr>
+            <w:noProof/>
+          </w:rPr>
+          <w:t>2</w:t>
+        </w:r>
+      </w:fldSimple>
+      <w:r>
+        <w:t>: RAM Address Description</w:t>
+      </w:r>
+    </w:p>
+    <w:tbl>
+      <w:tblPr>
+        <w:tblStyle w:val="GridTable6Colorful"/>
+        <w:tblW w:w="0" w:type="auto"/>
+        <w:tblLook w:val="04A0" w:firstRow="1" w:lastRow="0" w:firstColumn="1" w:lastColumn="0" w:noHBand="0" w:noVBand="1"/>
+      </w:tblPr>
+      <w:tblGrid>
+        <w:gridCol w:w="1615"/>
+        <w:gridCol w:w="7735"/>
+      </w:tblGrid>
+      <w:tr>
+        <w:trPr>
+          <w:cnfStyle w:val="100000000000" w:firstRow="1" w:lastRow="0" w:firstColumn="0" w:lastColumn="0" w:oddVBand="0" w:evenVBand="0" w:oddHBand="0" w:evenHBand="0" w:firstRowFirstColumn="0" w:firstRowLastColumn="0" w:lastRowFirstColumn="0" w:lastRowLastColumn="0"/>
+        </w:trPr>
+        <w:tc>
+          <w:tcPr>
+            <w:cnfStyle w:val="001000000000" w:firstRow="0" w:lastRow="0" w:firstColumn="1" w:lastColumn="0" w:oddVBand="0" w:evenVBand="0" w:oddHBand="0" w:evenHBand="0" w:firstRowFirstColumn="0" w:firstRowLastColumn="0" w:lastRowFirstColumn="0" w:lastRowLastColumn="0"/>
+            <w:tcW w:w="1615" w:type="dxa"/>
+          </w:tcPr>
+          <w:p>
+            <w:pPr>
+              <w:jc w:val="center"/>
+            </w:pPr>
+            <w:r>
+              <w:t>Bits</w:t>
+            </w:r>
+          </w:p>
+        </w:tc>
+        <w:tc>
+          <w:tcPr>
+            <w:tcW w:w="7735" w:type="dxa"/>
+          </w:tcPr>
+          <w:p>
+            <w:pPr>
+              <w:cnfStyle w:val="100000000000" w:firstRow="1" w:lastRow="0" w:firstColumn="0" w:lastColumn="0" w:oddVBand="0" w:evenVBand="0" w:oddHBand="0" w:evenHBand="0" w:firstRowFirstColumn="0" w:firstRowLastColumn="0" w:lastRowFirstColumn="0" w:lastRowLastColumn="0"/>
+            </w:pPr>
+            <w:r>
+              <w:t>Address</w:t>
+            </w:r>
+          </w:p>
+        </w:tc>
+      </w:tr>
+      <w:tr>
+        <w:trPr>
+          <w:cnfStyle w:val="000000100000" w:firstRow="0" w:lastRow="0" w:firstColumn="0" w:lastColumn="0" w:oddVBand="0" w:evenVBand="0" w:oddHBand="1" w:evenHBand="0" w:firstRowFirstColumn="0" w:firstRowLastColumn="0" w:lastRowFirstColumn="0" w:lastRowLastColumn="0"/>
+        </w:trPr>
+        <w:tc>
+          <w:tcPr>
+            <w:cnfStyle w:val="001000000000" w:firstRow="0" w:lastRow="0" w:firstColumn="1" w:lastColumn="0" w:oddVBand="0" w:evenVBand="0" w:oddHBand="0" w:evenHBand="0" w:firstRowFirstColumn="0" w:firstRowLastColumn="0" w:lastRowFirstColumn="0" w:lastRowLastColumn="0"/>
+            <w:tcW w:w="1615" w:type="dxa"/>
+          </w:tcPr>
+          <w:p>
+            <w:pPr>
+              <w:jc w:val="center"/>
+            </w:pPr>
+            <w:r>
+              <w:t>6 – 1</w:t>
+            </w:r>
+          </w:p>
+        </w:tc>
+        <w:tc>
+          <w:tcPr>
+            <w:tcW w:w="7735" w:type="dxa"/>
+          </w:tcPr>
+          <w:p>
+            <w:pPr>
+              <w:cnfStyle w:val="000000100000" w:firstRow="0" w:lastRow="0" w:firstColumn="0" w:lastColumn="0" w:oddVBand="0" w:evenVBand="0" w:oddHBand="1" w:evenHBand="0" w:firstRowFirstColumn="0" w:firstRowLastColumn="0" w:lastRowFirstColumn="0" w:lastRowLastColumn="0"/>
+            </w:pPr>
+            <w:r>
+              <w:t xml:space="preserve">RAM location as set by </w:t>
+            </w:r>
+            <w:proofErr w:type="spellStart"/>
+            <w:r>
+              <w:t>adr_to_mem</w:t>
+            </w:r>
+            <w:proofErr w:type="spellEnd"/>
+            <w:r>
+              <w:t xml:space="preserve"> or </w:t>
+            </w:r>
+            <w:proofErr w:type="spellStart"/>
+            <w:r>
+              <w:t>seq_count</w:t>
+            </w:r>
+            <w:proofErr w:type="spellEnd"/>
+          </w:p>
+        </w:tc>
+      </w:tr>
+      <w:tr>
+        <w:tc>
+          <w:tcPr>
+            <w:cnfStyle w:val="001000000000" w:firstRow="0" w:lastRow="0" w:firstColumn="1" w:lastColumn="0" w:oddVBand="0" w:evenVBand="0" w:oddHBand="0" w:evenHBand="0" w:firstRowFirstColumn="0" w:firstRowLastColumn="0" w:lastRowFirstColumn="0" w:lastRowLastColumn="0"/>
+            <w:tcW w:w="1615" w:type="dxa"/>
+          </w:tcPr>
+          <w:p>
+            <w:pPr>
+              <w:jc w:val="center"/>
+            </w:pPr>
+            <w:r>
+              <w:t>0</w:t>
+            </w:r>
+          </w:p>
+        </w:tc>
+        <w:tc>
+          <w:tcPr>
+            <w:tcW w:w="7735" w:type="dxa"/>
+          </w:tcPr>
+          <w:p>
+            <w:pPr>
+              <w:cnfStyle w:val="000000000000" w:firstRow="0" w:lastRow="0" w:firstColumn="0" w:lastColumn="0" w:oddVBand="0" w:evenVBand="0" w:oddHBand="0" w:evenHBand="0" w:firstRowFirstColumn="0" w:firstRowLastColumn="0" w:lastRowFirstColumn="0" w:lastRowLastColumn="0"/>
+            </w:pPr>
+            <w:r>
+              <w:t>0 : Data</w:t>
+            </w:r>
+          </w:p>
+          <w:p>
+            <w:pPr>
+              <w:cnfStyle w:val="000000000000" w:firstRow="0" w:lastRow="0" w:firstColumn="0" w:lastColumn="0" w:oddVBand="0" w:evenVBand="0" w:oddHBand="0" w:evenHBand="0" w:firstRowFirstColumn="0" w:firstRowLastColumn="0" w:lastRowFirstColumn="0" w:lastRowLastColumn="0"/>
+            </w:pPr>
+            <w:r>
+              <w:t>1 : Instruction</w:t>
+            </w:r>
+          </w:p>
+        </w:tc>
+      </w:tr>
+    </w:tbl>
+    <w:p>
+      <w:pPr>
+        <w:keepNext/>
+      </w:pPr>
+      <w:r>
+        <w:rPr>
+          <w:noProof/>
+        </w:rPr>
+        <w:lastRenderedPageBreak/>
+        <w:drawing>
+          <wp:inline distT="0" distB="0" distL="0" distR="0">
+            <wp:extent cx="5943600" cy="5898305"/>
+            <wp:effectExtent l="0" t="0" r="0" b="7620"/>
+            <wp:docPr id="5" name="Picture 5"/>
+            <wp:cNvGraphicFramePr>
+              <a:graphicFrameLocks xmlns:a="http://schemas.openxmlformats.org/drawingml/2006/main" noChangeAspect="1"/>
+            </wp:cNvGraphicFramePr>
+            <a:graphic xmlns:a="http://schemas.openxmlformats.org/drawingml/2006/main">
+              <a:graphicData uri="http://schemas.openxmlformats.org/drawingml/2006/picture">
+                <pic:pic xmlns:pic="http://schemas.openxmlformats.org/drawingml/2006/picture">
+                  <pic:nvPicPr>
+                    <pic:cNvPr id="5" name="Instruction_RAM_Diagram.png"/>
+                    <pic:cNvPicPr/>
+                  </pic:nvPicPr>
+                  <pic:blipFill>
+                    <a:blip r:embed="rId8" cstate="print">
+                      <a:extLst>
+                        <a:ext uri="{28A0092B-C50C-407E-A947-70E740481C1C}">
+                          <a14:useLocalDpi xmlns:a14="http://schemas.microsoft.com/office/drawing/2010/main" val="0"/>
+                        </a:ext>
+                      </a:extLst>
+                    </a:blip>
+                    <a:stretch>
+                      <a:fillRect/>
+                    </a:stretch>
+                  </pic:blipFill>
+                  <pic:spPr>
+                    <a:xfrm>
+                      <a:off x="0" y="0"/>
+                      <a:ext cx="5943600" cy="5898305"/>
+                    </a:xfrm>
+                    <a:prstGeom prst="rect">
+                      <a:avLst/>
+                    </a:prstGeom>
+                  </pic:spPr>
+                </pic:pic>
+              </a:graphicData>
+            </a:graphic>
+          </wp:inline>
+        </w:drawing>
+      </w:r>
+    </w:p>
+    <w:p>
+      <w:pPr>
+        <w:pStyle w:val="Caption"/>
+      </w:pPr>
+      <w:r>
+        <w:t xml:space="preserve">Figure </w:t>
+      </w:r>
+      <w:fldSimple w:instr=" SEQ Figure \* ARABIC ">
+        <w:r>
+          <w:rPr>
+            <w:noProof/>
+          </w:rPr>
+          <w:t>1</w:t>
+        </w:r>
+      </w:fldSimple>
+      <w:r>
+        <w:t xml:space="preserve">: </w:t>
+      </w:r>
+      <w:proofErr w:type="spellStart"/>
+      <w:r>
+        <w:t>uSRAM</w:t>
+      </w:r>
+      <w:proofErr w:type="spellEnd"/>
+      <w:r>
+        <w:t xml:space="preserve"> wiring Diagram</w:t>
+      </w:r>
+    </w:p>
+    <w:p>
+      <w:pPr>
+        <w:pStyle w:val="Heading1"/>
+      </w:pPr>
+      <w:r>
         <w:t xml:space="preserve">APB </w:t>
       </w:r>
       <w:r>
         <w:t>Interface</w:t>
       </w:r>
+      <w:bookmarkStart w:id="0" w:name="_GoBack"/>
+      <w:bookmarkEnd w:id="0"/>
     </w:p>
     <w:p>
       <w:pPr>
@@ -1529,9 +3780,11 @@
               <w:jc w:val="center"/>
               <w:cnfStyle w:val="100000000000" w:firstRow="1" w:lastRow="0" w:firstColumn="0" w:lastColumn="0" w:oddVBand="0" w:evenVBand="0" w:oddHBand="0" w:evenHBand="0" w:firstRowFirstColumn="0" w:firstRowLastColumn="0" w:lastRowFirstColumn="0" w:lastRowLastColumn="0"/>
             </w:pPr>
+            <w:proofErr w:type="spellStart"/>
             <w:r>
               <w:t>Addr</w:t>
             </w:r>
+            <w:proofErr w:type="spellEnd"/>
           </w:p>
         </w:tc>
         <w:tc>
@@ -1791,7 +4044,15 @@
               <w:cnfStyle w:val="000000100000" w:firstRow="0" w:lastRow="0" w:firstColumn="0" w:lastColumn="0" w:oddVBand="0" w:evenVBand="0" w:oddHBand="1" w:evenHBand="0" w:firstRowFirstColumn="0" w:firstRowLastColumn="0" w:lastRowFirstColumn="0" w:lastRowLastColumn="0"/>
             </w:pPr>
             <w:r>
-              <w:t>Lower half of I2C clock prescaler. Bits [7-0]</w:t>
+              <w:t xml:space="preserve">Lower half of I2C clock </w:t>
+            </w:r>
+            <w:proofErr w:type="spellStart"/>
+            <w:r>
+              <w:t>prescaler</w:t>
+            </w:r>
+            <w:proofErr w:type="spellEnd"/>
+            <w:r>
+              <w:t>. Bits [7-0]</w:t>
             </w:r>
           </w:p>
         </w:tc>
@@ -1862,7 +4123,15 @@
               <w:cnfStyle w:val="000000000000" w:firstRow="0" w:lastRow="0" w:firstColumn="0" w:lastColumn="0" w:oddVBand="0" w:evenVBand="0" w:oddHBand="0" w:evenHBand="0" w:firstRowFirstColumn="0" w:firstRowLastColumn="0" w:lastRowFirstColumn="0" w:lastRowLastColumn="0"/>
             </w:pPr>
             <w:r>
-              <w:t>Upper half of I2C clock prescaler. Bits [15-8]</w:t>
+              <w:t xml:space="preserve">Upper half of I2C clock </w:t>
+            </w:r>
+            <w:proofErr w:type="spellStart"/>
+            <w:r>
+              <w:t>prescaler</w:t>
+            </w:r>
+            <w:proofErr w:type="spellEnd"/>
+            <w:r>
+              <w:t>. Bits [15-8]</w:t>
             </w:r>
           </w:p>
         </w:tc>
@@ -1880,9 +4149,11 @@
             <w:pPr>
               <w:jc w:val="center"/>
             </w:pPr>
+            <w:proofErr w:type="spellStart"/>
             <w:r>
               <w:t>Data_in</w:t>
             </w:r>
+            <w:proofErr w:type="spellEnd"/>
           </w:p>
         </w:tc>
         <w:tc>
@@ -1951,9 +4222,12 @@
             <w:pPr>
               <w:jc w:val="center"/>
             </w:pPr>
-            <w:r>
+            <w:proofErr w:type="spellStart"/>
+            <w:r>
+              <w:lastRenderedPageBreak/>
               <w:t>Data_out</w:t>
             </w:r>
+            <w:proofErr w:type="spellEnd"/>
           </w:p>
         </w:tc>
         <w:tc>
@@ -2025,9 +4299,11 @@
             <w:pPr>
               <w:jc w:val="center"/>
             </w:pPr>
+            <w:proofErr w:type="spellStart"/>
             <w:r>
               <w:t>Instr_Seq_data</w:t>
             </w:r>
+            <w:proofErr w:type="spellEnd"/>
           </w:p>
         </w:tc>
         <w:tc>
@@ -2102,9 +4378,11 @@
             <w:pPr>
               <w:jc w:val="center"/>
             </w:pPr>
+            <w:proofErr w:type="spellStart"/>
             <w:r>
               <w:t>Instr_Seq_cmd</w:t>
             </w:r>
+            <w:proofErr w:type="spellEnd"/>
           </w:p>
         </w:tc>
         <w:tc>
@@ -2333,40 +4611,73 @@
             <w:pPr>
               <w:cnfStyle w:val="000000100000" w:firstRow="0" w:lastRow="0" w:firstColumn="0" w:lastColumn="0" w:oddVBand="0" w:evenVBand="0" w:oddHBand="1" w:evenHBand="0" w:firstRowFirstColumn="0" w:firstRowLastColumn="0" w:lastRowFirstColumn="0" w:lastRowLastColumn="0"/>
             </w:pPr>
-            <w:r>
-              <w:t>001 : Start, if I2C bus is idle, Start event will be sent.</w:t>
-            </w:r>
-          </w:p>
-          <w:p>
-            <w:pPr>
-              <w:cnfStyle w:val="000000100000" w:firstRow="0" w:lastRow="0" w:firstColumn="0" w:lastColumn="0" w:oddVBand="0" w:evenVBand="0" w:oddHBand="1" w:evenHBand="0" w:firstRowFirstColumn="0" w:firstRowLastColumn="0" w:lastRowFirstColumn="0" w:lastRowLastColumn="0"/>
-            </w:pPr>
-            <w:r>
-              <w:t>010 : Stop, if status shows this I2C is in control, Stop signal will be sent.</w:t>
-            </w:r>
-          </w:p>
-          <w:p>
-            <w:pPr>
-              <w:cnfStyle w:val="000000100000" w:firstRow="0" w:lastRow="0" w:firstColumn="0" w:lastColumn="0" w:oddVBand="0" w:evenVBand="0" w:oddHBand="1" w:evenHBand="0" w:firstRowFirstColumn="0" w:firstRowLastColumn="0" w:lastRowFirstColumn="0" w:lastRowLastColumn="0"/>
-            </w:pPr>
-            <w:r>
-              <w:t>011 : Repeated Start, if status shows this I2C is in control, RStart signal will be sent.</w:t>
-            </w:r>
-          </w:p>
-          <w:p>
-            <w:pPr>
-              <w:cnfStyle w:val="000000100000" w:firstRow="0" w:lastRow="0" w:firstColumn="0" w:lastColumn="0" w:oddVBand="0" w:evenVBand="0" w:oddHBand="1" w:evenHBand="0" w:firstRowFirstColumn="0" w:firstRowLastColumn="0" w:lastRowFirstColumn="0" w:lastRowLastColumn="0"/>
-            </w:pPr>
-            <w:r>
-              <w:t>100 : Data will be written to the I2C bus, SDA Enable is enabled.</w:t>
-            </w:r>
-          </w:p>
-          <w:p>
-            <w:pPr>
-              <w:cnfStyle w:val="000000100000" w:firstRow="0" w:lastRow="0" w:firstColumn="0" w:lastColumn="0" w:oddVBand="0" w:evenVBand="0" w:oddHBand="1" w:evenHBand="0" w:firstRowFirstColumn="0" w:firstRowLastColumn="0" w:lastRowFirstColumn="0" w:lastRowLastColumn="0"/>
-            </w:pPr>
-            <w:r>
-              <w:t>101 : Data will be read from the I2C bus, SDA Enable is disabled.</w:t>
+            <w:proofErr w:type="gramStart"/>
+            <w:r>
+              <w:t>001 :</w:t>
+            </w:r>
+            <w:proofErr w:type="gramEnd"/>
+            <w:r>
+              <w:t xml:space="preserve"> Start, if I2C bus is idle, Start event will be sent.</w:t>
+            </w:r>
+          </w:p>
+          <w:p>
+            <w:pPr>
+              <w:cnfStyle w:val="000000100000" w:firstRow="0" w:lastRow="0" w:firstColumn="0" w:lastColumn="0" w:oddVBand="0" w:evenVBand="0" w:oddHBand="1" w:evenHBand="0" w:firstRowFirstColumn="0" w:firstRowLastColumn="0" w:lastRowFirstColumn="0" w:lastRowLastColumn="0"/>
+            </w:pPr>
+            <w:proofErr w:type="gramStart"/>
+            <w:r>
+              <w:t>010 :</w:t>
+            </w:r>
+            <w:proofErr w:type="gramEnd"/>
+            <w:r>
+              <w:t xml:space="preserve"> Stop, if status shows this I2C is in control, Stop signal will be sent.</w:t>
+            </w:r>
+          </w:p>
+          <w:p>
+            <w:pPr>
+              <w:cnfStyle w:val="000000100000" w:firstRow="0" w:lastRow="0" w:firstColumn="0" w:lastColumn="0" w:oddVBand="0" w:evenVBand="0" w:oddHBand="1" w:evenHBand="0" w:firstRowFirstColumn="0" w:firstRowLastColumn="0" w:lastRowFirstColumn="0" w:lastRowLastColumn="0"/>
+            </w:pPr>
+            <w:proofErr w:type="gramStart"/>
+            <w:r>
+              <w:t>011 :</w:t>
+            </w:r>
+            <w:proofErr w:type="gramEnd"/>
+            <w:r>
+              <w:t xml:space="preserve"> Repeated Start, if status shows this I2C is in control, </w:t>
+            </w:r>
+            <w:proofErr w:type="spellStart"/>
+            <w:r>
+              <w:t>RStart</w:t>
+            </w:r>
+            <w:proofErr w:type="spellEnd"/>
+            <w:r>
+              <w:t xml:space="preserve"> signal will be sent.</w:t>
+            </w:r>
+          </w:p>
+          <w:p>
+            <w:pPr>
+              <w:cnfStyle w:val="000000100000" w:firstRow="0" w:lastRow="0" w:firstColumn="0" w:lastColumn="0" w:oddVBand="0" w:evenVBand="0" w:oddHBand="1" w:evenHBand="0" w:firstRowFirstColumn="0" w:firstRowLastColumn="0" w:lastRowFirstColumn="0" w:lastRowLastColumn="0"/>
+            </w:pPr>
+            <w:proofErr w:type="gramStart"/>
+            <w:r>
+              <w:t>100 :</w:t>
+            </w:r>
+            <w:proofErr w:type="gramEnd"/>
+            <w:r>
+              <w:t xml:space="preserve"> Data will be written to the I2C bus, SDA Enable is enabled.</w:t>
+            </w:r>
+          </w:p>
+          <w:p>
+            <w:pPr>
+              <w:cnfStyle w:val="000000100000" w:firstRow="0" w:lastRow="0" w:firstColumn="0" w:lastColumn="0" w:oddVBand="0" w:evenVBand="0" w:oddHBand="1" w:evenHBand="0" w:firstRowFirstColumn="0" w:firstRowLastColumn="0" w:lastRowFirstColumn="0" w:lastRowLastColumn="0"/>
+            </w:pPr>
+            <w:proofErr w:type="gramStart"/>
+            <w:r>
+              <w:t>101 :</w:t>
+            </w:r>
+            <w:proofErr w:type="gramEnd"/>
+            <w:r>
+              <w:t xml:space="preserve"> Data will be read from the I2C bus, SDA Enable is disabled.</w:t>
             </w:r>
           </w:p>
         </w:tc>
@@ -2585,7 +4896,15 @@
         <w:pStyle w:val="Heading3"/>
       </w:pPr>
       <w:r>
-        <w:t>Clock Prescaler Registers</w:t>
+        <w:t xml:space="preserve">Clock </w:t>
+      </w:r>
+      <w:proofErr w:type="spellStart"/>
+      <w:r>
+        <w:t>Prescaler</w:t>
+      </w:r>
+      <w:proofErr w:type="spellEnd"/>
+      <w:r>
+        <w:t xml:space="preserve"> Registers</w:t>
       </w:r>
     </w:p>
     <w:tbl>
@@ -2645,7 +4964,6 @@
               <w:jc w:val="center"/>
             </w:pPr>
             <w:r>
-              <w:lastRenderedPageBreak/>
               <w:t>15 - 8</w:t>
             </w:r>
           </w:p>
@@ -2716,7 +5034,16 @@
         <w:pStyle w:val="Heading3"/>
       </w:pPr>
       <w:r>
-        <w:t>Data In Register</w:t>
+        <w:lastRenderedPageBreak/>
+        <w:t xml:space="preserve">Data </w:t>
+      </w:r>
+      <w:proofErr w:type="gramStart"/>
+      <w:r>
+        <w:t>In</w:t>
+      </w:r>
+      <w:proofErr w:type="gramEnd"/>
+      <w:r>
+        <w:t xml:space="preserve"> Register</w:t>
       </w:r>
     </w:p>
     <w:p>
@@ -2724,7 +5051,15 @@
         <w:pStyle w:val="Heading3"/>
       </w:pPr>
       <w:r>
-        <w:t>Data Out Register</w:t>
+        <w:t xml:space="preserve">Data </w:t>
+      </w:r>
+      <w:proofErr w:type="gramStart"/>
+      <w:r>
+        <w:t>Out</w:t>
+      </w:r>
+      <w:proofErr w:type="gramEnd"/>
+      <w:r>
+        <w:t xml:space="preserve"> Register</w:t>
       </w:r>
     </w:p>
     <w:p>
@@ -3038,16 +5373,26 @@
             <w:pPr>
               <w:cnfStyle w:val="000000100000" w:firstRow="0" w:lastRow="0" w:firstColumn="0" w:lastColumn="0" w:oddVBand="0" w:evenVBand="0" w:oddHBand="1" w:evenHBand="0" w:firstRowFirstColumn="0" w:firstRowLastColumn="0" w:lastRowFirstColumn="0" w:lastRowLastColumn="0"/>
             </w:pPr>
-            <w:r>
-              <w:t xml:space="preserve">00 : No Operation, used to identify unused registers. </w:t>
-            </w:r>
-          </w:p>
-          <w:p>
-            <w:pPr>
-              <w:cnfStyle w:val="000000100000" w:firstRow="0" w:lastRow="0" w:firstColumn="0" w:lastColumn="0" w:oddVBand="0" w:evenVBand="0" w:oddHBand="1" w:evenHBand="0" w:firstRowFirstColumn="0" w:firstRowLastColumn="0" w:lastRowFirstColumn="0" w:lastRowLastColumn="0"/>
-            </w:pPr>
-            <w:r>
-              <w:t>01 : bits 7-0 identify special conditions such as START, STOP, etc.</w:t>
+            <w:proofErr w:type="gramStart"/>
+            <w:r>
+              <w:t>00 :</w:t>
+            </w:r>
+            <w:proofErr w:type="gramEnd"/>
+            <w:r>
+              <w:t xml:space="preserve"> No Operation, used to identify unused registers. </w:t>
+            </w:r>
+          </w:p>
+          <w:p>
+            <w:pPr>
+              <w:cnfStyle w:val="000000100000" w:firstRow="0" w:lastRow="0" w:firstColumn="0" w:lastColumn="0" w:oddVBand="0" w:evenVBand="0" w:oddHBand="1" w:evenHBand="0" w:firstRowFirstColumn="0" w:firstRowLastColumn="0" w:lastRowFirstColumn="0" w:lastRowLastColumn="0"/>
+            </w:pPr>
+            <w:proofErr w:type="gramStart"/>
+            <w:r>
+              <w:t>01 :</w:t>
+            </w:r>
+            <w:proofErr w:type="gramEnd"/>
+            <w:r>
+              <w:t xml:space="preserve"> bits 7-0 identify special conditions such as START, STOP, etc.</w:t>
             </w:r>
           </w:p>
           <w:p>
@@ -3146,8 +5491,21 @@
     </w:tbl>
     <w:p/>
     <w:p>
-      <w:r>
-        <w:t>e.g. The LiteOn LTR-329ALS-01 Optical Sensor has 4 data registers that must be read in a certain order to receive the complete data for its 2 optical channels. This sequence consists of 12 bytes that must be read and written to the I2C</w:t>
+      <w:proofErr w:type="gramStart"/>
+      <w:r>
+        <w:t>e.g</w:t>
+      </w:r>
+      <w:proofErr w:type="gramEnd"/>
+      <w:r>
+        <w:t xml:space="preserve">. The </w:t>
+      </w:r>
+      <w:proofErr w:type="spellStart"/>
+      <w:r>
+        <w:t>LiteOn</w:t>
+      </w:r>
+      <w:proofErr w:type="spellEnd"/>
+      <w:r>
+        <w:t xml:space="preserve"> LTR-329ALS-01 Optical Sensor has 4 data registers that must be read in a certain order to receive the complete data for its 2 optical channels. This sequence consists of 12 bytes that must be read and written to the I2C</w:t>
       </w:r>
       <w:r>
         <w:t xml:space="preserve"> bus and is likely performed in the same order many times while the system is running</w:t>
@@ -3189,7 +5547,7 @@
                     <pic:cNvPicPr/>
                   </pic:nvPicPr>
                   <pic:blipFill>
-                    <a:blip r:embed="rId8">
+                    <a:blip r:embed="rId9">
                       <a:extLst>
                         <a:ext uri="{28A0092B-C50C-407E-A947-70E740481C1C}">
                           <a14:useLocalDpi xmlns:a14="http://schemas.microsoft.com/office/drawing/2010/main" val="0"/>
@@ -3234,10 +5592,16 @@
     </w:p>
     <w:p>
       <w:r>
-        <w:t>Must occur while the I2C data_out is stable</w:t>
-      </w:r>
-      <w:bookmarkStart w:id="0" w:name="_GoBack"/>
-      <w:bookmarkEnd w:id="0"/>
+        <w:t xml:space="preserve">Must occur while the I2C </w:t>
+      </w:r>
+      <w:proofErr w:type="spellStart"/>
+      <w:r>
+        <w:t>data_out</w:t>
+      </w:r>
+      <w:proofErr w:type="spellEnd"/>
+      <w:r>
+        <w:t xml:space="preserve"> is stable</w:t>
+      </w:r>
     </w:p>
     <w:sectPr>
       <w:pgSz w:w="12240" w:h="15840"/>
@@ -4973,6 +7337,25 @@
       <w:color w:val="2E74B5" w:themeColor="accent1" w:themeShade="BF"/>
     </w:rPr>
   </w:style>
+  <w:style w:type="paragraph" w:styleId="Caption">
+    <w:name w:val="caption"/>
+    <w:basedOn w:val="Normal"/>
+    <w:next w:val="Normal"/>
+    <w:uiPriority w:val="35"/>
+    <w:unhideWhenUsed/>
+    <w:qFormat/>
+    <w:rsid w:val="00360B15"/>
+    <w:pPr>
+      <w:spacing w:after="200" w:line="240" w:lineRule="auto"/>
+    </w:pPr>
+    <w:rPr>
+      <w:i/>
+      <w:iCs/>
+      <w:color w:val="44546A" w:themeColor="text2"/>
+      <w:sz w:val="18"/>
+      <w:szCs w:val="18"/>
+    </w:rPr>
+  </w:style>
 </w:styles>
 </file>
 

</xml_diff>

<commit_message>
I2C Master final major structure
so far...
</commit_message>
<xml_diff>
--- a/I2C_Core_Master/I2C_Core/EXTRA THINGS/I2C Core Design Guide.docx
+++ b/I2C_Core_Master/I2C_Core/EXTRA THINGS/I2C Core Design Guide.docx
@@ -30,10 +30,60 @@
       </w:r>
     </w:p>
     <w:p>
+      <w:r>
+        <w:rPr>
+          <w:noProof/>
+        </w:rPr>
+        <w:lastRenderedPageBreak/>
+        <w:drawing>
+          <wp:inline distT="0" distB="0" distL="0" distR="0">
+            <wp:extent cx="5943600" cy="7369810"/>
+            <wp:effectExtent l="0" t="0" r="0" b="2540"/>
+            <wp:docPr id="6" name="Picture 6"/>
+            <wp:cNvGraphicFramePr>
+              <a:graphicFrameLocks xmlns:a="http://schemas.openxmlformats.org/drawingml/2006/main" noChangeAspect="1"/>
+            </wp:cNvGraphicFramePr>
+            <a:graphic xmlns:a="http://schemas.openxmlformats.org/drawingml/2006/main">
+              <a:graphicData uri="http://schemas.openxmlformats.org/drawingml/2006/picture">
+                <pic:pic xmlns:pic="http://schemas.openxmlformats.org/drawingml/2006/picture">
+                  <pic:nvPicPr>
+                    <pic:cNvPr id="6" name="I2C_Block_Diagram.png"/>
+                    <pic:cNvPicPr/>
+                  </pic:nvPicPr>
+                  <pic:blipFill>
+                    <a:blip r:embed="rId5" cstate="print">
+                      <a:extLst>
+                        <a:ext uri="{28A0092B-C50C-407E-A947-70E740481C1C}">
+                          <a14:useLocalDpi xmlns:a14="http://schemas.microsoft.com/office/drawing/2010/main" val="0"/>
+                        </a:ext>
+                      </a:extLst>
+                    </a:blip>
+                    <a:stretch>
+                      <a:fillRect/>
+                    </a:stretch>
+                  </pic:blipFill>
+                  <pic:spPr>
+                    <a:xfrm>
+                      <a:off x="0" y="0"/>
+                      <a:ext cx="5943600" cy="7369810"/>
+                    </a:xfrm>
+                    <a:prstGeom prst="rect">
+                      <a:avLst/>
+                    </a:prstGeom>
+                  </pic:spPr>
+                </pic:pic>
+              </a:graphicData>
+            </a:graphic>
+          </wp:inline>
+        </w:drawing>
+      </w:r>
+    </w:p>
+    <w:p>
       <w:pPr>
         <w:pStyle w:val="Heading1"/>
       </w:pPr>
       <w:r>
+        <w:lastRenderedPageBreak/>
         <w:t>Ports</w:t>
       </w:r>
     </w:p>
@@ -1301,7 +1351,6 @@
               <w:jc w:val="center"/>
             </w:pPr>
             <w:r>
-              <w:lastRenderedPageBreak/>
               <w:t>SCLO</w:t>
             </w:r>
           </w:p>
@@ -1422,6 +1471,7 @@
         <w:pStyle w:val="Heading2"/>
       </w:pPr>
       <w:r>
+        <w:lastRenderedPageBreak/>
         <w:t>Internal Register</w:t>
       </w:r>
     </w:p>
@@ -1467,7 +1517,7 @@
                     <pic:cNvPicPr/>
                   </pic:nvPicPr>
                   <pic:blipFill>
-                    <a:blip r:embed="rId5" r:link="rId6">
+                    <a:blip r:embed="rId6" r:link="rId7">
                       <a:extLst>
                         <a:ext uri="{28A0092B-C50C-407E-A947-70E740481C1C}">
                           <a14:useLocalDpi xmlns:a14="http://schemas.microsoft.com/office/drawing/2010/main" val="0"/>
@@ -1537,7 +1587,7 @@
                     <pic:cNvPicPr/>
                   </pic:nvPicPr>
                   <pic:blipFill>
-                    <a:blip r:embed="rId7">
+                    <a:blip r:embed="rId8">
                       <a:extLst>
                         <a:ext uri="{28A0092B-C50C-407E-A947-70E740481C1C}">
                           <a14:useLocalDpi xmlns:a14="http://schemas.microsoft.com/office/drawing/2010/main" val="0"/>
@@ -1585,6 +1635,8 @@
       <w:pPr>
         <w:pStyle w:val="Heading2"/>
       </w:pPr>
+      <w:bookmarkStart w:id="0" w:name="_GoBack"/>
+      <w:bookmarkEnd w:id="0"/>
       <w:r>
         <w:t>Port</w:t>
       </w:r>
@@ -3665,7 +3717,7 @@
                     <pic:cNvPicPr/>
                   </pic:nvPicPr>
                   <pic:blipFill>
-                    <a:blip r:embed="rId8" cstate="print">
+                    <a:blip r:embed="rId9" cstate="print">
                       <a:extLst>
                         <a:ext uri="{28A0092B-C50C-407E-A947-70E740481C1C}">
                           <a14:useLocalDpi xmlns:a14="http://schemas.microsoft.com/office/drawing/2010/main" val="0"/>
@@ -3720,6 +3772,65 @@
       </w:r>
     </w:p>
     <w:p>
+      <w:r>
+        <w:rPr>
+          <w:noProof/>
+        </w:rPr>
+        <w:lastRenderedPageBreak/>
+        <w:drawing>
+          <wp:inline distT="0" distB="0" distL="0" distR="0">
+            <wp:extent cx="3810000" cy="4000500"/>
+            <wp:effectExtent l="0" t="0" r="0" b="0"/>
+            <wp:docPr id="8" name="Picture 8"/>
+            <wp:cNvGraphicFramePr>
+              <a:graphicFrameLocks xmlns:a="http://schemas.openxmlformats.org/drawingml/2006/main" noChangeAspect="1"/>
+            </wp:cNvGraphicFramePr>
+            <a:graphic xmlns:a="http://schemas.openxmlformats.org/drawingml/2006/main">
+              <a:graphicData uri="http://schemas.openxmlformats.org/drawingml/2006/picture">
+                <pic:pic xmlns:pic="http://schemas.openxmlformats.org/drawingml/2006/picture">
+                  <pic:nvPicPr>
+                    <pic:cNvPr id="8" name="ram_timings.png"/>
+                    <pic:cNvPicPr/>
+                  </pic:nvPicPr>
+                  <pic:blipFill>
+                    <a:blip r:embed="rId10">
+                      <a:extLst>
+                        <a:ext uri="{28A0092B-C50C-407E-A947-70E740481C1C}">
+                          <a14:useLocalDpi xmlns:a14="http://schemas.microsoft.com/office/drawing/2010/main" val="0"/>
+                        </a:ext>
+                      </a:extLst>
+                    </a:blip>
+                    <a:stretch>
+                      <a:fillRect/>
+                    </a:stretch>
+                  </pic:blipFill>
+                  <pic:spPr>
+                    <a:xfrm>
+                      <a:off x="0" y="0"/>
+                      <a:ext cx="3810000" cy="4000500"/>
+                    </a:xfrm>
+                    <a:prstGeom prst="rect">
+                      <a:avLst/>
+                    </a:prstGeom>
+                  </pic:spPr>
+                </pic:pic>
+              </a:graphicData>
+            </a:graphic>
+          </wp:inline>
+        </w:drawing>
+      </w:r>
+    </w:p>
+    <w:p>
+      <w:r>
+        <w:t>Conditions for writing to the C port:</w:t>
+      </w:r>
+    </w:p>
+    <w:p>
+      <w:r>
+        <w:t>If instruction RAM is in “sequence mode”</w:t>
+      </w:r>
+    </w:p>
+    <w:p>
       <w:pPr>
         <w:pStyle w:val="Heading1"/>
       </w:pPr>
@@ -3729,8 +3840,6 @@
       <w:r>
         <w:t>Interface</w:t>
       </w:r>
-      <w:bookmarkStart w:id="0" w:name="_GoBack"/>
-      <w:bookmarkEnd w:id="0"/>
     </w:p>
     <w:p>
       <w:pPr>
@@ -3760,7 +3869,7 @@
         <w:tc>
           <w:tcPr>
             <w:cnfStyle w:val="001000000000" w:firstRow="0" w:lastRow="0" w:firstColumn="1" w:lastColumn="0" w:oddVBand="0" w:evenVBand="0" w:oddHBand="0" w:evenHBand="0" w:firstRowFirstColumn="0" w:firstRowLastColumn="0" w:lastRowFirstColumn="0" w:lastRowLastColumn="0"/>
-            <w:tcW w:w="1445" w:type="dxa"/>
+            <w:tcW w:w="1600" w:type="dxa"/>
           </w:tcPr>
           <w:p>
             <w:pPr>
@@ -3773,7 +3882,7 @@
         </w:tc>
         <w:tc>
           <w:tcPr>
-            <w:tcW w:w="681" w:type="dxa"/>
+            <w:tcW w:w="680" w:type="dxa"/>
           </w:tcPr>
           <w:p>
             <w:pPr>
@@ -3789,7 +3898,7 @@
         </w:tc>
         <w:tc>
           <w:tcPr>
-            <w:tcW w:w="715" w:type="dxa"/>
+            <w:tcW w:w="712" w:type="dxa"/>
           </w:tcPr>
           <w:p>
             <w:pPr>
@@ -3817,7 +3926,7 @@
         </w:tc>
         <w:tc>
           <w:tcPr>
-            <w:tcW w:w="6120" w:type="dxa"/>
+            <w:tcW w:w="5969" w:type="dxa"/>
           </w:tcPr>
           <w:p>
             <w:pPr>
@@ -3837,7 +3946,7 @@
         <w:tc>
           <w:tcPr>
             <w:cnfStyle w:val="001000000000" w:firstRow="0" w:lastRow="0" w:firstColumn="1" w:lastColumn="0" w:oddVBand="0" w:evenVBand="0" w:oddHBand="0" w:evenHBand="0" w:firstRowFirstColumn="0" w:firstRowLastColumn="0" w:lastRowFirstColumn="0" w:lastRowLastColumn="0"/>
-            <w:tcW w:w="1445" w:type="dxa"/>
+            <w:tcW w:w="1600" w:type="dxa"/>
           </w:tcPr>
           <w:p>
             <w:pPr>
@@ -3850,7 +3959,7 @@
         </w:tc>
         <w:tc>
           <w:tcPr>
-            <w:tcW w:w="681" w:type="dxa"/>
+            <w:tcW w:w="680" w:type="dxa"/>
           </w:tcPr>
           <w:p>
             <w:pPr>
@@ -3864,7 +3973,7 @@
         </w:tc>
         <w:tc>
           <w:tcPr>
-            <w:tcW w:w="715" w:type="dxa"/>
+            <w:tcW w:w="712" w:type="dxa"/>
           </w:tcPr>
           <w:p>
             <w:pPr>
@@ -3892,7 +4001,7 @@
         </w:tc>
         <w:tc>
           <w:tcPr>
-            <w:tcW w:w="6120" w:type="dxa"/>
+            <w:tcW w:w="5969" w:type="dxa"/>
           </w:tcPr>
           <w:p>
             <w:pPr>
@@ -3908,7 +4017,7 @@
         <w:tc>
           <w:tcPr>
             <w:cnfStyle w:val="001000000000" w:firstRow="0" w:lastRow="0" w:firstColumn="1" w:lastColumn="0" w:oddVBand="0" w:evenVBand="0" w:oddHBand="0" w:evenHBand="0" w:firstRowFirstColumn="0" w:firstRowLastColumn="0" w:lastRowFirstColumn="0" w:lastRowLastColumn="0"/>
-            <w:tcW w:w="1445" w:type="dxa"/>
+            <w:tcW w:w="1600" w:type="dxa"/>
           </w:tcPr>
           <w:p>
             <w:pPr>
@@ -3921,7 +4030,7 @@
         </w:tc>
         <w:tc>
           <w:tcPr>
-            <w:tcW w:w="681" w:type="dxa"/>
+            <w:tcW w:w="680" w:type="dxa"/>
           </w:tcPr>
           <w:p>
             <w:pPr>
@@ -3935,7 +4044,7 @@
         </w:tc>
         <w:tc>
           <w:tcPr>
-            <w:tcW w:w="715" w:type="dxa"/>
+            <w:tcW w:w="712" w:type="dxa"/>
           </w:tcPr>
           <w:p>
             <w:pPr>
@@ -3963,7 +4072,7 @@
         </w:tc>
         <w:tc>
           <w:tcPr>
-            <w:tcW w:w="6120" w:type="dxa"/>
+            <w:tcW w:w="5969" w:type="dxa"/>
           </w:tcPr>
           <w:p>
             <w:pPr>
@@ -3982,7 +4091,7 @@
         <w:tc>
           <w:tcPr>
             <w:cnfStyle w:val="001000000000" w:firstRow="0" w:lastRow="0" w:firstColumn="1" w:lastColumn="0" w:oddVBand="0" w:evenVBand="0" w:oddHBand="0" w:evenHBand="0" w:firstRowFirstColumn="0" w:firstRowLastColumn="0" w:lastRowFirstColumn="0" w:lastRowLastColumn="0"/>
-            <w:tcW w:w="1445" w:type="dxa"/>
+            <w:tcW w:w="1600" w:type="dxa"/>
           </w:tcPr>
           <w:p>
             <w:pPr>
@@ -3995,7 +4104,7 @@
         </w:tc>
         <w:tc>
           <w:tcPr>
-            <w:tcW w:w="681" w:type="dxa"/>
+            <w:tcW w:w="680" w:type="dxa"/>
           </w:tcPr>
           <w:p>
             <w:pPr>
@@ -4009,7 +4118,7 @@
         </w:tc>
         <w:tc>
           <w:tcPr>
-            <w:tcW w:w="715" w:type="dxa"/>
+            <w:tcW w:w="712" w:type="dxa"/>
           </w:tcPr>
           <w:p>
             <w:pPr>
@@ -4037,7 +4146,7 @@
         </w:tc>
         <w:tc>
           <w:tcPr>
-            <w:tcW w:w="6120" w:type="dxa"/>
+            <w:tcW w:w="5969" w:type="dxa"/>
           </w:tcPr>
           <w:p>
             <w:pPr>
@@ -4061,7 +4170,7 @@
         <w:tc>
           <w:tcPr>
             <w:cnfStyle w:val="001000000000" w:firstRow="0" w:lastRow="0" w:firstColumn="1" w:lastColumn="0" w:oddVBand="0" w:evenVBand="0" w:oddHBand="0" w:evenHBand="0" w:firstRowFirstColumn="0" w:firstRowLastColumn="0" w:lastRowFirstColumn="0" w:lastRowLastColumn="0"/>
-            <w:tcW w:w="1445" w:type="dxa"/>
+            <w:tcW w:w="1600" w:type="dxa"/>
           </w:tcPr>
           <w:p>
             <w:pPr>
@@ -4074,7 +4183,7 @@
         </w:tc>
         <w:tc>
           <w:tcPr>
-            <w:tcW w:w="681" w:type="dxa"/>
+            <w:tcW w:w="680" w:type="dxa"/>
           </w:tcPr>
           <w:p>
             <w:pPr>
@@ -4088,7 +4197,7 @@
         </w:tc>
         <w:tc>
           <w:tcPr>
-            <w:tcW w:w="715" w:type="dxa"/>
+            <w:tcW w:w="712" w:type="dxa"/>
           </w:tcPr>
           <w:p>
             <w:pPr>
@@ -4116,7 +4225,7 @@
         </w:tc>
         <w:tc>
           <w:tcPr>
-            <w:tcW w:w="6120" w:type="dxa"/>
+            <w:tcW w:w="5969" w:type="dxa"/>
           </w:tcPr>
           <w:p>
             <w:pPr>
@@ -4143,7 +4252,7 @@
         <w:tc>
           <w:tcPr>
             <w:cnfStyle w:val="001000000000" w:firstRow="0" w:lastRow="0" w:firstColumn="1" w:lastColumn="0" w:oddVBand="0" w:evenVBand="0" w:oddHBand="0" w:evenHBand="0" w:firstRowFirstColumn="0" w:firstRowLastColumn="0" w:lastRowFirstColumn="0" w:lastRowLastColumn="0"/>
-            <w:tcW w:w="1445" w:type="dxa"/>
+            <w:tcW w:w="1600" w:type="dxa"/>
           </w:tcPr>
           <w:p>
             <w:pPr>
@@ -4158,7 +4267,7 @@
         </w:tc>
         <w:tc>
           <w:tcPr>
-            <w:tcW w:w="681" w:type="dxa"/>
+            <w:tcW w:w="680" w:type="dxa"/>
           </w:tcPr>
           <w:p>
             <w:pPr>
@@ -4172,7 +4281,7 @@
         </w:tc>
         <w:tc>
           <w:tcPr>
-            <w:tcW w:w="715" w:type="dxa"/>
+            <w:tcW w:w="712" w:type="dxa"/>
           </w:tcPr>
           <w:p>
             <w:pPr>
@@ -4200,7 +4309,7 @@
         </w:tc>
         <w:tc>
           <w:tcPr>
-            <w:tcW w:w="6120" w:type="dxa"/>
+            <w:tcW w:w="5969" w:type="dxa"/>
           </w:tcPr>
           <w:p>
             <w:pPr>
@@ -4216,7 +4325,7 @@
         <w:tc>
           <w:tcPr>
             <w:cnfStyle w:val="001000000000" w:firstRow="0" w:lastRow="0" w:firstColumn="1" w:lastColumn="0" w:oddVBand="0" w:evenVBand="0" w:oddHBand="0" w:evenHBand="0" w:firstRowFirstColumn="0" w:firstRowLastColumn="0" w:lastRowFirstColumn="0" w:lastRowLastColumn="0"/>
-            <w:tcW w:w="1445" w:type="dxa"/>
+            <w:tcW w:w="1600" w:type="dxa"/>
           </w:tcPr>
           <w:p>
             <w:pPr>
@@ -4224,7 +4333,6 @@
             </w:pPr>
             <w:proofErr w:type="spellStart"/>
             <w:r>
-              <w:lastRenderedPageBreak/>
               <w:t>Data_out</w:t>
             </w:r>
             <w:proofErr w:type="spellEnd"/>
@@ -4232,7 +4340,7 @@
         </w:tc>
         <w:tc>
           <w:tcPr>
-            <w:tcW w:w="681" w:type="dxa"/>
+            <w:tcW w:w="680" w:type="dxa"/>
           </w:tcPr>
           <w:p>
             <w:pPr>
@@ -4246,7 +4354,7 @@
         </w:tc>
         <w:tc>
           <w:tcPr>
-            <w:tcW w:w="715" w:type="dxa"/>
+            <w:tcW w:w="712" w:type="dxa"/>
           </w:tcPr>
           <w:p>
             <w:pPr>
@@ -4274,7 +4382,7 @@
         </w:tc>
         <w:tc>
           <w:tcPr>
-            <w:tcW w:w="6120" w:type="dxa"/>
+            <w:tcW w:w="5969" w:type="dxa"/>
           </w:tcPr>
           <w:p>
             <w:pPr>
@@ -4293,7 +4401,7 @@
         <w:tc>
           <w:tcPr>
             <w:cnfStyle w:val="001000000000" w:firstRow="0" w:lastRow="0" w:firstColumn="1" w:lastColumn="0" w:oddVBand="0" w:evenVBand="0" w:oddHBand="0" w:evenHBand="0" w:firstRowFirstColumn="0" w:firstRowLastColumn="0" w:lastRowFirstColumn="0" w:lastRowLastColumn="0"/>
-            <w:tcW w:w="1445" w:type="dxa"/>
+            <w:tcW w:w="1600" w:type="dxa"/>
           </w:tcPr>
           <w:p>
             <w:pPr>
@@ -4308,7 +4416,7 @@
         </w:tc>
         <w:tc>
           <w:tcPr>
-            <w:tcW w:w="681" w:type="dxa"/>
+            <w:tcW w:w="680" w:type="dxa"/>
           </w:tcPr>
           <w:p>
             <w:pPr>
@@ -4322,7 +4430,7 @@
         </w:tc>
         <w:tc>
           <w:tcPr>
-            <w:tcW w:w="715" w:type="dxa"/>
+            <w:tcW w:w="712" w:type="dxa"/>
           </w:tcPr>
           <w:p>
             <w:pPr>
@@ -4350,7 +4458,7 @@
         </w:tc>
         <w:tc>
           <w:tcPr>
-            <w:tcW w:w="6120" w:type="dxa"/>
+            <w:tcW w:w="5969" w:type="dxa"/>
           </w:tcPr>
           <w:p>
             <w:pPr>
@@ -4372,7 +4480,7 @@
         <w:tc>
           <w:tcPr>
             <w:cnfStyle w:val="001000000000" w:firstRow="0" w:lastRow="0" w:firstColumn="1" w:lastColumn="0" w:oddVBand="0" w:evenVBand="0" w:oddHBand="0" w:evenHBand="0" w:firstRowFirstColumn="0" w:firstRowLastColumn="0" w:lastRowFirstColumn="0" w:lastRowLastColumn="0"/>
-            <w:tcW w:w="1445" w:type="dxa"/>
+            <w:tcW w:w="1600" w:type="dxa"/>
           </w:tcPr>
           <w:p>
             <w:pPr>
@@ -4387,7 +4495,7 @@
         </w:tc>
         <w:tc>
           <w:tcPr>
-            <w:tcW w:w="681" w:type="dxa"/>
+            <w:tcW w:w="680" w:type="dxa"/>
           </w:tcPr>
           <w:p>
             <w:pPr>
@@ -4401,7 +4509,7 @@
         </w:tc>
         <w:tc>
           <w:tcPr>
-            <w:tcW w:w="715" w:type="dxa"/>
+            <w:tcW w:w="712" w:type="dxa"/>
           </w:tcPr>
           <w:p>
             <w:pPr>
@@ -4429,7 +4537,7 @@
         </w:tc>
         <w:tc>
           <w:tcPr>
-            <w:tcW w:w="6120" w:type="dxa"/>
+            <w:tcW w:w="5969" w:type="dxa"/>
           </w:tcPr>
           <w:p>
             <w:pPr>
@@ -4508,6 +4616,7 @@
               <w:jc w:val="center"/>
             </w:pPr>
             <w:r>
+              <w:lastRenderedPageBreak/>
               <w:t>7 – 5</w:t>
             </w:r>
           </w:p>
@@ -5034,7 +5143,6 @@
         <w:pStyle w:val="Heading3"/>
       </w:pPr>
       <w:r>
-        <w:lastRenderedPageBreak/>
         <w:t xml:space="preserve">Data </w:t>
       </w:r>
       <w:proofErr w:type="gramStart"/>
@@ -5243,6 +5351,7 @@
               <w:jc w:val="center"/>
             </w:pPr>
             <w:r>
+              <w:lastRenderedPageBreak/>
               <w:t>5 - 0</w:t>
             </w:r>
           </w:p>
@@ -5522,7 +5631,6 @@
         <w:pStyle w:val="Heading3"/>
       </w:pPr>
       <w:r>
-        <w:lastRenderedPageBreak/>
         <w:t>Situations</w:t>
       </w:r>
     </w:p>
@@ -5547,7 +5655,7 @@
                     <pic:cNvPicPr/>
                   </pic:nvPicPr>
                   <pic:blipFill>
-                    <a:blip r:embed="rId9">
+                    <a:blip r:embed="rId11">
                       <a:extLst>
                         <a:ext uri="{28A0092B-C50C-407E-A947-70E740481C1C}">
                           <a14:useLocalDpi xmlns:a14="http://schemas.microsoft.com/office/drawing/2010/main" val="0"/>

</xml_diff>